<commit_message>
close LZ tech practice
</commit_message>
<xml_diff>
--- a/ИиППО_Комплект_на_технологическую_практику_Бакалавры.docx
+++ b/ИиППО_Комплект_на_технологическую_практику_Бакалавры.docx
@@ -706,14 +706,23 @@
           <w:sz w:val="28"/>
           <w:szCs w:val="28"/>
         </w:rPr>
-        <w:t xml:space="preserve">приказ Университета о направлении на практику от </w:t>
+        <w:t xml:space="preserve">приказ Университета о направлении на практику </w:t>
       </w:r>
       <w:r>
         <w:rPr>
           <w:rFonts w:ascii="Times New Roman" w:hAnsi="Times New Roman" w:cs="Times New Roman"/>
           <w:sz w:val="28"/>
           <w:szCs w:val="28"/>
-          <w:highlight w:val="yellow"/>
+          <w:highlight w:val="none"/>
+        </w:rPr>
+        <w:t xml:space="preserve">от </w:t>
+      </w:r>
+      <w:r>
+        <w:rPr>
+          <w:rFonts w:ascii="Times New Roman" w:hAnsi="Times New Roman" w:cs="Times New Roman"/>
+          <w:sz w:val="28"/>
+          <w:szCs w:val="28"/>
+          <w:highlight w:val="none"/>
         </w:rPr>
         <w:t xml:space="preserve">«</w:t>
       </w:r>
@@ -722,16 +731,35 @@
           <w:rFonts w:ascii="Times New Roman" w:hAnsi="Times New Roman" w:cs="Times New Roman"/>
           <w:sz w:val="28"/>
           <w:szCs w:val="28"/>
-          <w:highlight w:val="yellow"/>
+          <w:highlight w:val="none"/>
         </w:rPr>
-        <w:t xml:space="preserve">24» </w:t>
+        <w:t xml:space="preserve">2</w:t>
       </w:r>
       <w:r>
         <w:rPr>
           <w:rFonts w:ascii="Times New Roman" w:hAnsi="Times New Roman" w:cs="Times New Roman"/>
           <w:sz w:val="28"/>
           <w:szCs w:val="28"/>
-          <w:highlight w:val="yellow"/>
+          <w:highlight w:val="none"/>
+          <w:lang w:val="en-US"/>
+        </w:rPr>
+        <w:t xml:space="preserve">6</w:t>
+      </w:r>
+      <w:r>
+        <w:rPr>
+          <w:rFonts w:ascii="Times New Roman" w:hAnsi="Times New Roman" w:cs="Times New Roman"/>
+          <w:sz w:val="28"/>
+          <w:szCs w:val="28"/>
+          <w:highlight w:val="none"/>
+        </w:rPr>
+        <w:t xml:space="preserve">» </w:t>
+      </w:r>
+      <w:r>
+        <w:rPr>
+          <w:rFonts w:ascii="Times New Roman" w:hAnsi="Times New Roman" w:cs="Times New Roman"/>
+          <w:sz w:val="28"/>
+          <w:szCs w:val="28"/>
+          <w:highlight w:val="none"/>
         </w:rPr>
         <w:t xml:space="preserve">марта</w:t>
       </w:r>
@@ -740,6 +768,7 @@
           <w:rFonts w:ascii="Times New Roman" w:hAnsi="Times New Roman" w:cs="Times New Roman"/>
           <w:sz w:val="28"/>
           <w:szCs w:val="28"/>
+          <w:highlight w:val="none"/>
         </w:rPr>
         <w:t xml:space="preserve"> </w:t>
       </w:r>
@@ -748,6 +777,7 @@
           <w:rFonts w:ascii="Times New Roman" w:hAnsi="Times New Roman" w:cs="Times New Roman"/>
           <w:sz w:val="28"/>
           <w:szCs w:val="28"/>
+          <w:highlight w:val="none"/>
         </w:rPr>
         <w:t xml:space="preserve">202</w:t>
       </w:r>
@@ -756,6 +786,7 @@
           <w:rFonts w:ascii="Times New Roman" w:hAnsi="Times New Roman" w:cs="Times New Roman"/>
           <w:sz w:val="28"/>
           <w:szCs w:val="28"/>
+          <w:highlight w:val="none"/>
         </w:rPr>
         <w:t xml:space="preserve">5</w:t>
       </w:r>
@@ -764,6 +795,7 @@
           <w:rFonts w:ascii="Times New Roman" w:hAnsi="Times New Roman" w:cs="Times New Roman"/>
           <w:sz w:val="28"/>
           <w:szCs w:val="28"/>
+          <w:highlight w:val="none"/>
         </w:rPr>
         <w:t xml:space="preserve"> г. </w:t>
       </w:r>
@@ -772,7 +804,7 @@
           <w:rFonts w:ascii="Times New Roman" w:hAnsi="Times New Roman" w:cs="Times New Roman"/>
           <w:sz w:val="28"/>
           <w:szCs w:val="28"/>
-          <w:highlight w:val="yellow"/>
+          <w:highlight w:val="none"/>
         </w:rPr>
         <w:t xml:space="preserve">№</w:t>
       </w:r>
@@ -781,15 +813,17 @@
           <w:rFonts w:ascii="Times New Roman" w:hAnsi="Times New Roman" w:cs="Times New Roman"/>
           <w:sz w:val="28"/>
           <w:szCs w:val="28"/>
-          <w:highlight w:val="yellow"/>
+          <w:highlight w:val="none"/>
         </w:rPr>
-        <w:t xml:space="preserve">___</w:t>
+        <w:t xml:space="preserve">2959-С</w:t>
       </w:r>
       <w:r>
         <w:rPr>
           <w:rFonts w:ascii="Times New Roman" w:hAnsi="Times New Roman" w:cs="Times New Roman"/>
           <w:sz w:val="28"/>
           <w:szCs w:val="28"/>
+          <w:highlight w:val="none"/>
+          <w:lang w:val="en-US"/>
         </w:rPr>
       </w:r>
       <w:r>
@@ -903,7 +937,7 @@
     </w:p>
     <w:tbl>
       <w:tblPr>
-        <w:tblStyle w:val="880"/>
+        <w:tblStyle w:val="888"/>
         <w:tblW w:w="9743" w:type="dxa"/>
         <w:tblBorders>
           <w:top w:val="none" w:color="auto" w:sz="0" w:space="0"/>
@@ -1302,6 +1336,12 @@
                 <w:szCs w:val="24"/>
               </w:rPr>
               <w:t xml:space="preserve">Мухаметшин А.Р.</w:t>
+            </w:r>
+            <w:r>
+              <w:rPr>
+                <w:sz w:val="24"/>
+                <w:szCs w:val="24"/>
+              </w:rPr>
             </w:r>
             <w:r>
               <w:rPr>
@@ -2887,7 +2927,7 @@
           <w:b/>
           <w:sz w:val="28"/>
           <w:szCs w:val="28"/>
-          <w:highlight w:val="none"/>
+          <w:highlight w:val="yellow"/>
         </w:rPr>
       </w:r>
       <w:r>
@@ -2929,7 +2969,6 @@
           <w:b/>
           <w:sz w:val="28"/>
           <w:szCs w:val="28"/>
-          <w:highlight w:val="yellow"/>
         </w:rPr>
       </w:r>
       <w:r>
@@ -2998,13 +3037,24 @@
           <w:szCs w:val="24"/>
           <w:u w:val="single"/>
         </w:rPr>
-        <w:t xml:space="preserve">ИиППО</w:t>
+        <w:t xml:space="preserve">ИиПП</w:t>
       </w:r>
       <w:r>
         <w:rPr>
           <w:rFonts w:ascii="Times New Roman" w:hAnsi="Times New Roman" w:cs="Times New Roman"/>
           <w:sz w:val="24"/>
           <w:szCs w:val="24"/>
+          <w:highlight w:val="none"/>
+          <w:u w:val="single"/>
+        </w:rPr>
+        <w:t xml:space="preserve">О</w:t>
+      </w:r>
+      <w:r>
+        <w:rPr>
+          <w:rFonts w:ascii="Times New Roman" w:hAnsi="Times New Roman" w:cs="Times New Roman"/>
+          <w:sz w:val="24"/>
+          <w:szCs w:val="24"/>
+          <w:highlight w:val="none"/>
           <w:u w:val="single"/>
         </w:rPr>
         <w:t xml:space="preserve">, </w:t>
@@ -3014,7 +3064,7 @@
           <w:rFonts w:ascii="Times New Roman" w:hAnsi="Times New Roman" w:cs="Times New Roman"/>
           <w:sz w:val="24"/>
           <w:szCs w:val="24"/>
-          <w:highlight w:val="yellow"/>
+          <w:highlight w:val="none"/>
           <w:u w:val="single"/>
         </w:rPr>
         <w:t xml:space="preserve">с 24 марта 202</w:t>
@@ -3024,7 +3074,7 @@
           <w:rFonts w:ascii="Times New Roman" w:hAnsi="Times New Roman" w:cs="Times New Roman"/>
           <w:sz w:val="24"/>
           <w:szCs w:val="24"/>
-          <w:highlight w:val="yellow"/>
+          <w:highlight w:val="none"/>
           <w:u w:val="single"/>
         </w:rPr>
         <w:t xml:space="preserve">5</w:t>
@@ -3034,7 +3084,7 @@
           <w:rFonts w:ascii="Times New Roman" w:hAnsi="Times New Roman" w:cs="Times New Roman"/>
           <w:sz w:val="24"/>
           <w:szCs w:val="24"/>
-          <w:highlight w:val="yellow"/>
+          <w:highlight w:val="none"/>
           <w:u w:val="single"/>
         </w:rPr>
         <w:t xml:space="preserve"> </w:t>
@@ -3044,7 +3094,7 @@
           <w:rFonts w:ascii="Times New Roman" w:hAnsi="Times New Roman" w:cs="Times New Roman"/>
           <w:sz w:val="24"/>
           <w:szCs w:val="24"/>
-          <w:highlight w:val="yellow"/>
+          <w:highlight w:val="none"/>
           <w:u w:val="single"/>
         </w:rPr>
         <w:t xml:space="preserve">г.</w:t>
@@ -3054,7 +3104,7 @@
           <w:rFonts w:ascii="Times New Roman" w:hAnsi="Times New Roman" w:cs="Times New Roman"/>
           <w:sz w:val="24"/>
           <w:szCs w:val="24"/>
-          <w:highlight w:val="yellow"/>
+          <w:highlight w:val="none"/>
           <w:u w:val="single"/>
         </w:rPr>
         <w:t xml:space="preserve"> </w:t>
@@ -3064,7 +3114,7 @@
           <w:rFonts w:ascii="Times New Roman" w:hAnsi="Times New Roman" w:cs="Times New Roman"/>
           <w:sz w:val="24"/>
           <w:szCs w:val="24"/>
-          <w:highlight w:val="yellow"/>
+          <w:highlight w:val="none"/>
           <w:u w:val="single"/>
         </w:rPr>
         <w:t xml:space="preserve"> </w:t>
@@ -3074,7 +3124,7 @@
           <w:rFonts w:ascii="Times New Roman" w:hAnsi="Times New Roman" w:cs="Times New Roman"/>
           <w:sz w:val="24"/>
           <w:szCs w:val="24"/>
-          <w:highlight w:val="yellow"/>
+          <w:highlight w:val="none"/>
           <w:u w:val="single"/>
         </w:rPr>
         <w:t xml:space="preserve">по</w:t>
@@ -3084,7 +3134,7 @@
           <w:rFonts w:ascii="Times New Roman" w:hAnsi="Times New Roman" w:cs="Times New Roman"/>
           <w:sz w:val="24"/>
           <w:szCs w:val="24"/>
-          <w:highlight w:val="yellow"/>
+          <w:highlight w:val="none"/>
           <w:u w:val="single"/>
         </w:rPr>
         <w:t xml:space="preserve"> </w:t>
@@ -3094,7 +3144,7 @@
           <w:rFonts w:ascii="Times New Roman" w:hAnsi="Times New Roman" w:cs="Times New Roman"/>
           <w:sz w:val="24"/>
           <w:szCs w:val="24"/>
-          <w:highlight w:val="yellow"/>
+          <w:highlight w:val="none"/>
           <w:u w:val="single"/>
         </w:rPr>
         <w:t xml:space="preserve">19 апреля</w:t>
@@ -3104,7 +3154,7 @@
           <w:rFonts w:ascii="Times New Roman" w:hAnsi="Times New Roman" w:cs="Times New Roman"/>
           <w:sz w:val="24"/>
           <w:szCs w:val="24"/>
-          <w:highlight w:val="yellow"/>
+          <w:highlight w:val="none"/>
           <w:u w:val="single"/>
         </w:rPr>
         <w:tab/>
@@ -3115,7 +3165,7 @@
           <w:rFonts w:ascii="Times New Roman" w:hAnsi="Times New Roman" w:cs="Times New Roman"/>
           <w:sz w:val="24"/>
           <w:szCs w:val="24"/>
-          <w:highlight w:val="yellow"/>
+          <w:highlight w:val="none"/>
           <w:u w:val="single"/>
         </w:rPr>
         <w:t xml:space="preserve">5</w:t>
@@ -3125,7 +3175,7 @@
           <w:rFonts w:ascii="Times New Roman" w:hAnsi="Times New Roman" w:cs="Times New Roman"/>
           <w:sz w:val="24"/>
           <w:szCs w:val="24"/>
-          <w:highlight w:val="yellow"/>
+          <w:highlight w:val="none"/>
           <w:u w:val="single"/>
         </w:rPr>
         <w:t xml:space="preserve"> </w:t>
@@ -3135,7 +3185,7 @@
           <w:rFonts w:ascii="Times New Roman" w:hAnsi="Times New Roman" w:cs="Times New Roman"/>
           <w:sz w:val="24"/>
           <w:szCs w:val="24"/>
-          <w:highlight w:val="yellow"/>
+          <w:highlight w:val="none"/>
           <w:u w:val="single"/>
         </w:rPr>
         <w:t xml:space="preserve">г</w:t>
@@ -3145,7 +3195,7 @@
           <w:rFonts w:ascii="Times New Roman" w:hAnsi="Times New Roman" w:cs="Times New Roman"/>
           <w:sz w:val="24"/>
           <w:szCs w:val="24"/>
-          <w:highlight w:val="yellow"/>
+          <w:highlight w:val="none"/>
           <w:u w:val="single"/>
         </w:rPr>
         <w:t xml:space="preserve">.</w:t>
@@ -3155,6 +3205,7 @@
           <w:rFonts w:ascii="Times New Roman" w:hAnsi="Times New Roman" w:cs="Times New Roman"/>
           <w:sz w:val="24"/>
           <w:szCs w:val="24"/>
+          <w:highlight w:val="none"/>
           <w:u w:val="single"/>
         </w:rPr>
         <w:tab/>
@@ -3164,6 +3215,7 @@
           <w:rFonts w:ascii="Times New Roman" w:hAnsi="Times New Roman" w:cs="Times New Roman"/>
           <w:sz w:val="24"/>
           <w:szCs w:val="24"/>
+          <w:highlight w:val="none"/>
           <w:u w:val="single"/>
         </w:rPr>
         <w:tab/>
@@ -3173,6 +3225,7 @@
           <w:rFonts w:ascii="Times New Roman" w:hAnsi="Times New Roman" w:cs="Times New Roman"/>
           <w:sz w:val="24"/>
           <w:szCs w:val="24"/>
+          <w:highlight w:val="none"/>
           <w:u w:val="single"/>
         </w:rPr>
         <w:tab/>
@@ -3182,6 +3235,7 @@
           <w:rFonts w:ascii="Times New Roman" w:hAnsi="Times New Roman" w:cs="Times New Roman"/>
           <w:sz w:val="24"/>
           <w:szCs w:val="24"/>
+          <w:highlight w:val="none"/>
           <w:u w:val="single"/>
         </w:rPr>
         <w:tab/>
@@ -3191,6 +3245,7 @@
           <w:rFonts w:ascii="Times New Roman" w:hAnsi="Times New Roman" w:cs="Times New Roman"/>
           <w:sz w:val="24"/>
           <w:szCs w:val="24"/>
+          <w:highlight w:val="none"/>
           <w:u w:val="single"/>
         </w:rPr>
         <w:tab/>
@@ -3200,6 +3255,7 @@
           <w:rFonts w:ascii="Times New Roman" w:hAnsi="Times New Roman" w:cs="Times New Roman"/>
           <w:sz w:val="24"/>
           <w:szCs w:val="24"/>
+          <w:highlight w:val="none"/>
           <w:u w:val="single"/>
         </w:rPr>
         <w:tab/>
@@ -3209,6 +3265,7 @@
           <w:rFonts w:ascii="Times New Roman" w:hAnsi="Times New Roman" w:cs="Times New Roman"/>
           <w:sz w:val="24"/>
           <w:szCs w:val="24"/>
+          <w:highlight w:val="none"/>
           <w:u w:val="single"/>
         </w:rPr>
         <w:tab/>
@@ -3566,7 +3623,7 @@
           <w:sz w:val="24"/>
           <w:szCs w:val="24"/>
         </w:rPr>
-        <w:t xml:space="preserve">Изучить: </w:t>
+        <w:t xml:space="preserve">Изуч</w:t>
       </w:r>
       <w:r>
         <w:rPr>
@@ -3574,7 +3631,17 @@
           <w:bCs/>
           <w:sz w:val="24"/>
           <w:szCs w:val="24"/>
-          <w:highlight w:val="yellow"/>
+          <w:highlight w:val="none"/>
+        </w:rPr>
+        <w:t xml:space="preserve">ить: </w:t>
+      </w:r>
+      <w:r>
+        <w:rPr>
+          <w:rFonts w:ascii="Times New Roman" w:hAnsi="Times New Roman" w:cs="Times New Roman"/>
+          <w:bCs/>
+          <w:sz w:val="24"/>
+          <w:szCs w:val="24"/>
+          <w:highlight w:val="none"/>
         </w:rPr>
         <w:t xml:space="preserve">функциональные возможности </w:t>
       </w:r>
@@ -3586,7 +3653,17 @@
           <w:szCs w:val="24"/>
           <w:highlight w:val="none"/>
         </w:rPr>
-        <w:t xml:space="preserve">интеллектуальной системы оценки спроса на продукт</w:t>
+        <w:t xml:space="preserve">инте</w:t>
+      </w:r>
+      <w:r>
+        <w:rPr>
+          <w:rFonts w:ascii="Times New Roman" w:hAnsi="Times New Roman" w:cs="Times New Roman"/>
+          <w:bCs/>
+          <w:sz w:val="24"/>
+          <w:szCs w:val="24"/>
+          <w:highlight w:val="none"/>
+        </w:rPr>
+        <w:t xml:space="preserve">ллектуальной системы оценки спроса на продукт</w:t>
       </w:r>
       <w:r>
         <w:rPr>
@@ -3710,13 +3787,23 @@
           <w:sz w:val="24"/>
           <w:szCs w:val="24"/>
         </w:rPr>
-        <w:t xml:space="preserve">разработки</w:t>
+        <w:t xml:space="preserve">раз</w:t>
       </w:r>
       <w:r>
         <w:rPr>
           <w:rFonts w:ascii="Times New Roman" w:hAnsi="Times New Roman" w:cs="Times New Roman"/>
           <w:sz w:val="24"/>
           <w:szCs w:val="24"/>
+          <w:highlight w:val="none"/>
+        </w:rPr>
+        <w:t xml:space="preserve">работки</w:t>
+      </w:r>
+      <w:r>
+        <w:rPr>
+          <w:rFonts w:ascii="Times New Roman" w:hAnsi="Times New Roman" w:cs="Times New Roman"/>
+          <w:sz w:val="24"/>
+          <w:szCs w:val="24"/>
+          <w:highlight w:val="none"/>
         </w:rPr>
         <w:t xml:space="preserve"> </w:t>
       </w:r>
@@ -3725,7 +3812,7 @@
           <w:rFonts w:ascii="Times New Roman" w:hAnsi="Times New Roman" w:cs="Times New Roman"/>
           <w:sz w:val="24"/>
           <w:szCs w:val="24"/>
-          <w:highlight w:val="yellow"/>
+          <w:highlight w:val="none"/>
         </w:rPr>
         <w:t xml:space="preserve">ИС</w:t>
       </w:r>
@@ -3734,7 +3821,7 @@
           <w:rFonts w:ascii="Times New Roman" w:hAnsi="Times New Roman" w:cs="Times New Roman"/>
           <w:sz w:val="24"/>
           <w:szCs w:val="24"/>
-          <w:highlight w:val="yellow"/>
+          <w:highlight w:val="none"/>
         </w:rPr>
         <w:t xml:space="preserve">,</w:t>
       </w:r>
@@ -3743,6 +3830,7 @@
           <w:rFonts w:ascii="Times New Roman" w:hAnsi="Times New Roman" w:cs="Times New Roman"/>
           <w:sz w:val="24"/>
           <w:szCs w:val="24"/>
+          <w:highlight w:val="none"/>
         </w:rPr>
         <w:t xml:space="preserve"> </w:t>
       </w:r>
@@ -3751,6 +3839,7 @@
           <w:rFonts w:ascii="Times New Roman" w:hAnsi="Times New Roman" w:cs="Times New Roman"/>
           <w:sz w:val="24"/>
           <w:szCs w:val="24"/>
+          <w:highlight w:val="none"/>
         </w:rPr>
         <w:t xml:space="preserve">определить</w:t>
       </w:r>
@@ -4193,7 +4282,7 @@
     </w:p>
     <w:tbl>
       <w:tblPr>
-        <w:tblStyle w:val="880"/>
+        <w:tblStyle w:val="888"/>
         <w:tblW w:w="10031" w:type="dxa"/>
         <w:tblBorders/>
         <w:tblLook w:val="04A0" w:firstRow="1" w:lastRow="0" w:firstColumn="1" w:lastColumn="0" w:noHBand="0" w:noVBand="1"/>
@@ -5011,12 +5100,6 @@
                 <w:szCs w:val="24"/>
               </w:rPr>
               <w:t xml:space="preserve">Мухаметшин А.Р.</w:t>
-            </w:r>
-            <w:r>
-              <w:rPr>
-                <w:sz w:val="24"/>
-                <w:szCs w:val="24"/>
-              </w:rPr>
             </w:r>
             <w:r>
               <w:rPr>
@@ -7262,8 +7345,6 @@
             </w:r>
             <w:r>
               <w:rPr>
-                <w:sz w:val="24"/>
-                <w:szCs w:val="24"/>
                 <w:highlight w:val="none"/>
               </w:rPr>
             </w:r>
@@ -7864,8 +7945,6 @@
             </w:r>
             <w:r>
               <w:rPr>
-                <w:sz w:val="24"/>
-                <w:szCs w:val="24"/>
                 <w:highlight w:val="none"/>
               </w:rPr>
             </w:r>
@@ -8274,8 +8353,6 @@
             </w:r>
             <w:r>
               <w:rPr>
-                <w:sz w:val="24"/>
-                <w:szCs w:val="24"/>
                 <w:highlight w:val="none"/>
               </w:rPr>
             </w:r>
@@ -9126,22 +9203,26 @@
               <w:ind/>
               <w:rPr>
                 <w:rFonts w:ascii="Times New Roman" w:hAnsi="Times New Roman" w:eastAsia="Times New Roman" w:cs="Times New Roman"/>
+                <w:highlight w:val="none"/>
               </w:rPr>
             </w:pPr>
             <w:r>
               <w:rPr>
                 <w:rFonts w:ascii="Times New Roman" w:hAnsi="Times New Roman" w:eastAsia="Times New Roman" w:cs="Times New Roman"/>
+                <w:highlight w:val="none"/>
               </w:rPr>
               <w:t xml:space="preserve">1</w:t>
             </w:r>
             <w:r>
               <w:rPr>
                 <w:rFonts w:ascii="Times New Roman" w:hAnsi="Times New Roman" w:eastAsia="Times New Roman" w:cs="Times New Roman"/>
+                <w:highlight w:val="none"/>
               </w:rPr>
             </w:r>
             <w:r>
               <w:rPr>
                 <w:rFonts w:ascii="Times New Roman" w:hAnsi="Times New Roman" w:eastAsia="Times New Roman" w:cs="Times New Roman"/>
+                <w:highlight w:val="none"/>
               </w:rPr>
             </w:r>
           </w:p>
@@ -9166,17 +9247,20 @@
               <w:ind/>
               <w:rPr>
                 <w:rFonts w:ascii="Times New Roman" w:hAnsi="Times New Roman" w:eastAsia="Times New Roman" w:cs="Times New Roman"/>
+                <w:highlight w:val="none"/>
               </w:rPr>
             </w:pPr>
             <w:r>
               <w:rPr>
                 <w:rFonts w:ascii="Times New Roman" w:hAnsi="Times New Roman" w:eastAsia="Times New Roman" w:cs="Times New Roman"/>
+                <w:highlight w:val="none"/>
               </w:rPr>
               <w:t xml:space="preserve">2</w:t>
             </w:r>
             <w:r>
               <w:rPr>
                 <w:rFonts w:ascii="Times New Roman" w:hAnsi="Times New Roman" w:eastAsia="Times New Roman" w:cs="Times New Roman"/>
+                <w:highlight w:val="none"/>
                 <w:lang w:val="en-US"/>
               </w:rPr>
               <w:t xml:space="preserve">4</w:t>
@@ -9184,17 +9268,20 @@
             <w:r>
               <w:rPr>
                 <w:rFonts w:ascii="Times New Roman" w:hAnsi="Times New Roman" w:eastAsia="Times New Roman" w:cs="Times New Roman"/>
+                <w:highlight w:val="none"/>
               </w:rPr>
               <w:t xml:space="preserve">.03.2025</w:t>
             </w:r>
             <w:r>
               <w:rPr>
                 <w:rFonts w:ascii="Times New Roman" w:hAnsi="Times New Roman" w:eastAsia="Times New Roman" w:cs="Times New Roman"/>
+                <w:highlight w:val="none"/>
               </w:rPr>
             </w:r>
             <w:r>
               <w:rPr>
                 <w:rFonts w:ascii="Times New Roman" w:hAnsi="Times New Roman" w:eastAsia="Times New Roman" w:cs="Times New Roman"/>
+                <w:highlight w:val="none"/>
               </w:rPr>
             </w:r>
           </w:p>
@@ -9219,28 +9306,33 @@
               <w:ind/>
               <w:rPr>
                 <w:rFonts w:ascii="Times New Roman" w:hAnsi="Times New Roman" w:eastAsia="Times New Roman" w:cs="Times New Roman"/>
+                <w:highlight w:val="none"/>
               </w:rPr>
             </w:pPr>
             <w:r>
               <w:rPr>
                 <w:rFonts w:ascii="Times New Roman" w:hAnsi="Times New Roman" w:eastAsia="Times New Roman" w:cs="Times New Roman"/>
+                <w:highlight w:val="none"/>
               </w:rPr>
               <w:t xml:space="preserve">Подготовительный этап, включающий в себя организационное собрание </w:t>
             </w:r>
             <w:r>
               <w:rPr>
                 <w:rFonts w:ascii="Times New Roman" w:hAnsi="Times New Roman" w:cs="Times New Roman"/>
+                <w:highlight w:val="none"/>
               </w:rPr>
               <w:t xml:space="preserve">(Вводная лекция о порядке организации и прохождения производственной практики, инструктаж по технике безопасности, получение задания на практику)</w:t>
             </w:r>
             <w:r>
               <w:rPr>
                 <w:rFonts w:ascii="Times New Roman" w:hAnsi="Times New Roman" w:eastAsia="Times New Roman" w:cs="Times New Roman"/>
+                <w:highlight w:val="none"/>
               </w:rPr>
             </w:r>
             <w:r>
               <w:rPr>
                 <w:rFonts w:ascii="Times New Roman" w:hAnsi="Times New Roman" w:eastAsia="Times New Roman" w:cs="Times New Roman"/>
+                <w:highlight w:val="none"/>
               </w:rPr>
             </w:r>
           </w:p>
@@ -9265,21 +9357,25 @@
               <w:ind/>
               <w:rPr>
                 <w:rFonts w:ascii="Times New Roman" w:hAnsi="Times New Roman" w:eastAsia="Times New Roman" w:cs="Times New Roman"/>
+                <w:highlight w:val="none"/>
               </w:rPr>
             </w:pPr>
             <w:r>
               <w:rPr>
                 <w:rFonts w:ascii="Times New Roman" w:hAnsi="Times New Roman" w:eastAsia="Times New Roman" w:cs="Times New Roman"/>
+                <w:highlight w:val="none"/>
               </w:rPr>
             </w:r>
             <w:r>
               <w:rPr>
                 <w:rFonts w:ascii="Times New Roman" w:hAnsi="Times New Roman" w:eastAsia="Times New Roman" w:cs="Times New Roman"/>
+                <w:highlight w:val="none"/>
               </w:rPr>
             </w:r>
             <w:r>
               <w:rPr>
                 <w:rFonts w:ascii="Times New Roman" w:hAnsi="Times New Roman" w:eastAsia="Times New Roman" w:cs="Times New Roman"/>
+                <w:highlight w:val="none"/>
               </w:rPr>
             </w:r>
           </w:p>
@@ -9309,26 +9405,26 @@
               <w:ind/>
               <w:rPr>
                 <w:rFonts w:ascii="Times New Roman" w:hAnsi="Times New Roman" w:eastAsia="Times New Roman" w:cs="Times New Roman"/>
-                <w:highlight w:val="yellow"/>
+                <w:highlight w:val="none"/>
               </w:rPr>
             </w:pPr>
             <w:r>
               <w:rPr>
                 <w:rFonts w:ascii="Times New Roman" w:hAnsi="Times New Roman" w:eastAsia="Times New Roman" w:cs="Times New Roman"/>
-                <w:highlight w:val="yellow"/>
+                <w:highlight w:val="none"/>
               </w:rPr>
               <w:t xml:space="preserve">1-2</w:t>
             </w:r>
             <w:r>
               <w:rPr>
                 <w:rFonts w:ascii="Times New Roman" w:hAnsi="Times New Roman" w:eastAsia="Times New Roman" w:cs="Times New Roman"/>
-                <w:highlight w:val="yellow"/>
+                <w:highlight w:val="none"/>
               </w:rPr>
             </w:r>
             <w:r>
               <w:rPr>
                 <w:rFonts w:ascii="Times New Roman" w:hAnsi="Times New Roman" w:eastAsia="Times New Roman" w:cs="Times New Roman"/>
-                <w:highlight w:val="yellow"/>
+                <w:highlight w:val="none"/>
               </w:rPr>
             </w:r>
           </w:p>
@@ -9353,20 +9449,20 @@
               <w:ind/>
               <w:rPr>
                 <w:rFonts w:ascii="Times New Roman" w:hAnsi="Times New Roman" w:eastAsia="Times New Roman" w:cs="Times New Roman"/>
-                <w:highlight w:val="yellow"/>
+                <w:highlight w:val="none"/>
               </w:rPr>
             </w:pPr>
             <w:r>
               <w:rPr>
                 <w:rFonts w:ascii="Times New Roman" w:hAnsi="Times New Roman" w:eastAsia="Times New Roman" w:cs="Times New Roman"/>
-                <w:highlight w:val="yellow"/>
+                <w:highlight w:val="none"/>
               </w:rPr>
               <w:t xml:space="preserve">2</w:t>
             </w:r>
             <w:r>
               <w:rPr>
                 <w:rFonts w:ascii="Times New Roman" w:hAnsi="Times New Roman" w:eastAsia="Times New Roman" w:cs="Times New Roman"/>
-                <w:highlight w:val="yellow"/>
+                <w:highlight w:val="none"/>
                 <w:lang w:val="en-US"/>
               </w:rPr>
               <w:t xml:space="preserve">4</w:t>
@@ -9374,20 +9470,20 @@
             <w:r>
               <w:rPr>
                 <w:rFonts w:ascii="Times New Roman" w:hAnsi="Times New Roman" w:eastAsia="Times New Roman" w:cs="Times New Roman"/>
-                <w:highlight w:val="yellow"/>
+                <w:highlight w:val="none"/>
               </w:rPr>
               <w:t xml:space="preserve">.03.2025-31.03.2025</w:t>
             </w:r>
             <w:r>
               <w:rPr>
                 <w:rFonts w:ascii="Times New Roman" w:hAnsi="Times New Roman" w:eastAsia="Times New Roman" w:cs="Times New Roman"/>
-                <w:highlight w:val="yellow"/>
+                <w:highlight w:val="none"/>
               </w:rPr>
             </w:r>
             <w:r>
               <w:rPr>
                 <w:rFonts w:ascii="Times New Roman" w:hAnsi="Times New Roman" w:eastAsia="Times New Roman" w:cs="Times New Roman"/>
-                <w:highlight w:val="yellow"/>
+                <w:highlight w:val="none"/>
               </w:rPr>
             </w:r>
           </w:p>
@@ -9413,26 +9509,26 @@
               <w:ind/>
               <w:rPr>
                 <w:rFonts w:ascii="Times New Roman" w:hAnsi="Times New Roman" w:cs="Times New Roman"/>
-                <w:highlight w:val="yellow"/>
+                <w:highlight w:val="none"/>
               </w:rPr>
             </w:pPr>
             <w:r>
               <w:rPr>
                 <w:rFonts w:ascii="Times New Roman" w:hAnsi="Times New Roman" w:cs="Times New Roman"/>
-                <w:highlight w:val="yellow"/>
+                <w:highlight w:val="none"/>
               </w:rPr>
               <w:t xml:space="preserve">Выполнение задания по практике в соответствии с выданным заданием студента. (Мероприятия по сбору, обработке и структурированию материала, выполнение поставленной задачи)</w:t>
             </w:r>
             <w:r>
               <w:rPr>
                 <w:rFonts w:ascii="Times New Roman" w:hAnsi="Times New Roman" w:cs="Times New Roman"/>
-                <w:highlight w:val="yellow"/>
+                <w:highlight w:val="none"/>
               </w:rPr>
             </w:r>
             <w:r>
               <w:rPr>
                 <w:rFonts w:ascii="Times New Roman" w:hAnsi="Times New Roman" w:cs="Times New Roman"/>
-                <w:highlight w:val="yellow"/>
+                <w:highlight w:val="none"/>
               </w:rPr>
             </w:r>
           </w:p>
@@ -9457,21 +9553,25 @@
               <w:ind/>
               <w:rPr>
                 <w:rFonts w:ascii="Times New Roman" w:hAnsi="Times New Roman" w:eastAsia="Times New Roman" w:cs="Times New Roman"/>
+                <w:highlight w:val="none"/>
               </w:rPr>
             </w:pPr>
             <w:r>
               <w:rPr>
                 <w:rFonts w:ascii="Times New Roman" w:hAnsi="Times New Roman" w:eastAsia="Times New Roman" w:cs="Times New Roman"/>
+                <w:highlight w:val="none"/>
               </w:rPr>
             </w:r>
             <w:r>
               <w:rPr>
                 <w:rFonts w:ascii="Times New Roman" w:hAnsi="Times New Roman" w:eastAsia="Times New Roman" w:cs="Times New Roman"/>
+                <w:highlight w:val="none"/>
               </w:rPr>
             </w:r>
             <w:r>
               <w:rPr>
                 <w:rFonts w:ascii="Times New Roman" w:hAnsi="Times New Roman" w:eastAsia="Times New Roman" w:cs="Times New Roman"/>
+                <w:highlight w:val="none"/>
               </w:rPr>
             </w:r>
           </w:p>
@@ -9501,26 +9601,26 @@
               <w:ind/>
               <w:rPr>
                 <w:rFonts w:ascii="Times New Roman" w:hAnsi="Times New Roman" w:eastAsia="Times New Roman" w:cs="Times New Roman"/>
-                <w:highlight w:val="yellow"/>
+                <w:highlight w:val="none"/>
               </w:rPr>
             </w:pPr>
             <w:r>
               <w:rPr>
                 <w:rFonts w:ascii="Times New Roman" w:hAnsi="Times New Roman" w:eastAsia="Times New Roman" w:cs="Times New Roman"/>
-                <w:highlight w:val="yellow"/>
+                <w:highlight w:val="none"/>
               </w:rPr>
               <w:t xml:space="preserve">2</w:t>
             </w:r>
             <w:r>
               <w:rPr>
                 <w:rFonts w:ascii="Times New Roman" w:hAnsi="Times New Roman" w:eastAsia="Times New Roman" w:cs="Times New Roman"/>
-                <w:highlight w:val="yellow"/>
+                <w:highlight w:val="none"/>
               </w:rPr>
             </w:r>
             <w:r>
               <w:rPr>
                 <w:rFonts w:ascii="Times New Roman" w:hAnsi="Times New Roman" w:eastAsia="Times New Roman" w:cs="Times New Roman"/>
-                <w:highlight w:val="yellow"/>
+                <w:highlight w:val="none"/>
               </w:rPr>
             </w:r>
           </w:p>
@@ -9545,26 +9645,26 @@
               <w:ind/>
               <w:rPr>
                 <w:rFonts w:ascii="Times New Roman" w:hAnsi="Times New Roman" w:eastAsia="Times New Roman" w:cs="Times New Roman"/>
-                <w:highlight w:val="yellow"/>
+                <w:highlight w:val="none"/>
               </w:rPr>
             </w:pPr>
             <w:r>
               <w:rPr>
                 <w:rFonts w:ascii="Times New Roman" w:hAnsi="Times New Roman" w:eastAsia="Times New Roman" w:cs="Times New Roman"/>
-                <w:highlight w:val="yellow"/>
+                <w:highlight w:val="none"/>
               </w:rPr>
               <w:t xml:space="preserve">01.04.2025</w:t>
             </w:r>
             <w:r>
               <w:rPr>
                 <w:rFonts w:ascii="Times New Roman" w:hAnsi="Times New Roman" w:eastAsia="Times New Roman" w:cs="Times New Roman"/>
-                <w:highlight w:val="yellow"/>
+                <w:highlight w:val="none"/>
               </w:rPr>
             </w:r>
             <w:r>
               <w:rPr>
                 <w:rFonts w:ascii="Times New Roman" w:hAnsi="Times New Roman" w:eastAsia="Times New Roman" w:cs="Times New Roman"/>
-                <w:highlight w:val="yellow"/>
+                <w:highlight w:val="none"/>
               </w:rPr>
             </w:r>
           </w:p>
@@ -9590,26 +9690,26 @@
               <w:ind/>
               <w:rPr>
                 <w:rFonts w:ascii="Times New Roman" w:hAnsi="Times New Roman" w:cs="Times New Roman"/>
-                <w:highlight w:val="yellow"/>
+                <w:highlight w:val="none"/>
               </w:rPr>
             </w:pPr>
             <w:r>
               <w:rPr>
                 <w:rFonts w:ascii="Times New Roman" w:hAnsi="Times New Roman" w:cs="Times New Roman"/>
-                <w:highlight w:val="yellow"/>
+                <w:highlight w:val="none"/>
               </w:rPr>
               <w:t xml:space="preserve">Представление руководителю 1 главы отчета по практике</w:t>
             </w:r>
             <w:r>
               <w:rPr>
                 <w:rFonts w:ascii="Times New Roman" w:hAnsi="Times New Roman" w:cs="Times New Roman"/>
-                <w:highlight w:val="yellow"/>
+                <w:highlight w:val="none"/>
               </w:rPr>
             </w:r>
             <w:r>
               <w:rPr>
                 <w:rFonts w:ascii="Times New Roman" w:hAnsi="Times New Roman" w:cs="Times New Roman"/>
-                <w:highlight w:val="yellow"/>
+                <w:highlight w:val="none"/>
               </w:rPr>
             </w:r>
           </w:p>
@@ -9634,21 +9734,25 @@
               <w:ind/>
               <w:rPr>
                 <w:rFonts w:ascii="Times New Roman" w:hAnsi="Times New Roman" w:eastAsia="Times New Roman" w:cs="Times New Roman"/>
+                <w:highlight w:val="none"/>
               </w:rPr>
             </w:pPr>
             <w:r>
               <w:rPr>
                 <w:rFonts w:ascii="Times New Roman" w:hAnsi="Times New Roman" w:eastAsia="Times New Roman" w:cs="Times New Roman"/>
+                <w:highlight w:val="none"/>
               </w:rPr>
             </w:r>
             <w:r>
               <w:rPr>
                 <w:rFonts w:ascii="Times New Roman" w:hAnsi="Times New Roman" w:eastAsia="Times New Roman" w:cs="Times New Roman"/>
+                <w:highlight w:val="none"/>
               </w:rPr>
             </w:r>
             <w:r>
               <w:rPr>
                 <w:rFonts w:ascii="Times New Roman" w:hAnsi="Times New Roman" w:eastAsia="Times New Roman" w:cs="Times New Roman"/>
+                <w:highlight w:val="none"/>
               </w:rPr>
             </w:r>
           </w:p>
@@ -9678,26 +9782,26 @@
               <w:ind/>
               <w:rPr>
                 <w:rFonts w:ascii="Times New Roman" w:hAnsi="Times New Roman" w:eastAsia="Times New Roman" w:cs="Times New Roman"/>
-                <w:highlight w:val="yellow"/>
+                <w:highlight w:val="none"/>
               </w:rPr>
             </w:pPr>
             <w:r>
               <w:rPr>
                 <w:rFonts w:ascii="Times New Roman" w:hAnsi="Times New Roman" w:eastAsia="Times New Roman" w:cs="Times New Roman"/>
-                <w:highlight w:val="yellow"/>
+                <w:highlight w:val="none"/>
               </w:rPr>
               <w:t xml:space="preserve">2-3</w:t>
             </w:r>
             <w:r>
               <w:rPr>
                 <w:rFonts w:ascii="Times New Roman" w:hAnsi="Times New Roman" w:eastAsia="Times New Roman" w:cs="Times New Roman"/>
-                <w:highlight w:val="yellow"/>
+                <w:highlight w:val="none"/>
               </w:rPr>
             </w:r>
             <w:r>
               <w:rPr>
                 <w:rFonts w:ascii="Times New Roman" w:hAnsi="Times New Roman" w:eastAsia="Times New Roman" w:cs="Times New Roman"/>
-                <w:highlight w:val="yellow"/>
+                <w:highlight w:val="none"/>
               </w:rPr>
             </w:r>
           </w:p>
@@ -9722,32 +9826,33 @@
               <w:ind/>
               <w:rPr>
                 <w:rFonts w:ascii="Times New Roman" w:hAnsi="Times New Roman" w:eastAsia="Times New Roman" w:cs="Times New Roman"/>
-                <w:highlight w:val="yellow"/>
+                <w:highlight w:val="none"/>
               </w:rPr>
             </w:pPr>
             <w:r>
               <w:rPr>
                 <w:rFonts w:ascii="Times New Roman" w:hAnsi="Times New Roman" w:eastAsia="Times New Roman" w:cs="Times New Roman"/>
-                <w:highlight w:val="yellow"/>
+                <w:highlight w:val="none"/>
               </w:rPr>
               <w:t xml:space="preserve">01.04.2025-07.04.202</w:t>
             </w:r>
             <w:r>
               <w:rPr>
                 <w:rFonts w:ascii="Times New Roman" w:hAnsi="Times New Roman" w:eastAsia="Times New Roman" w:cs="Times New Roman"/>
+                <w:highlight w:val="none"/>
               </w:rPr>
               <w:t xml:space="preserve">5</w:t>
             </w:r>
             <w:r>
               <w:rPr>
                 <w:rFonts w:ascii="Times New Roman" w:hAnsi="Times New Roman" w:eastAsia="Times New Roman" w:cs="Times New Roman"/>
-                <w:highlight w:val="yellow"/>
+                <w:highlight w:val="none"/>
               </w:rPr>
             </w:r>
             <w:r>
               <w:rPr>
                 <w:rFonts w:ascii="Times New Roman" w:hAnsi="Times New Roman" w:eastAsia="Times New Roman" w:cs="Times New Roman"/>
-                <w:highlight w:val="yellow"/>
+                <w:highlight w:val="none"/>
               </w:rPr>
             </w:r>
           </w:p>
@@ -9773,26 +9878,26 @@
               <w:ind/>
               <w:rPr>
                 <w:rFonts w:ascii="Times New Roman" w:hAnsi="Times New Roman" w:cs="Times New Roman"/>
-                <w:highlight w:val="yellow"/>
+                <w:highlight w:val="none"/>
               </w:rPr>
             </w:pPr>
             <w:r>
               <w:rPr>
                 <w:rFonts w:ascii="Times New Roman" w:hAnsi="Times New Roman" w:cs="Times New Roman"/>
-                <w:highlight w:val="yellow"/>
+                <w:highlight w:val="none"/>
               </w:rPr>
               <w:t xml:space="preserve">Выполнение задания по практике в соответствии с выданным заданием студента. (Мероприятия по сбору, обработке и структурированию материала, выполнение поставленной задачи)</w:t>
             </w:r>
             <w:r>
               <w:rPr>
                 <w:rFonts w:ascii="Times New Roman" w:hAnsi="Times New Roman" w:cs="Times New Roman"/>
-                <w:highlight w:val="yellow"/>
+                <w:highlight w:val="none"/>
               </w:rPr>
             </w:r>
             <w:r>
               <w:rPr>
                 <w:rFonts w:ascii="Times New Roman" w:hAnsi="Times New Roman" w:cs="Times New Roman"/>
-                <w:highlight w:val="yellow"/>
+                <w:highlight w:val="none"/>
               </w:rPr>
             </w:r>
           </w:p>
@@ -9817,21 +9922,25 @@
               <w:ind/>
               <w:rPr>
                 <w:rFonts w:ascii="Times New Roman" w:hAnsi="Times New Roman" w:eastAsia="Times New Roman" w:cs="Times New Roman"/>
+                <w:highlight w:val="none"/>
               </w:rPr>
             </w:pPr>
             <w:r>
               <w:rPr>
                 <w:rFonts w:ascii="Times New Roman" w:hAnsi="Times New Roman" w:eastAsia="Times New Roman" w:cs="Times New Roman"/>
+                <w:highlight w:val="none"/>
               </w:rPr>
             </w:r>
             <w:r>
               <w:rPr>
                 <w:rFonts w:ascii="Times New Roman" w:hAnsi="Times New Roman" w:eastAsia="Times New Roman" w:cs="Times New Roman"/>
+                <w:highlight w:val="none"/>
               </w:rPr>
             </w:r>
             <w:r>
               <w:rPr>
                 <w:rFonts w:ascii="Times New Roman" w:hAnsi="Times New Roman" w:eastAsia="Times New Roman" w:cs="Times New Roman"/>
+                <w:highlight w:val="none"/>
               </w:rPr>
             </w:r>
           </w:p>
@@ -9861,26 +9970,26 @@
               <w:ind/>
               <w:rPr>
                 <w:rFonts w:ascii="Times New Roman" w:hAnsi="Times New Roman" w:eastAsia="Times New Roman" w:cs="Times New Roman"/>
-                <w:highlight w:val="yellow"/>
+                <w:highlight w:val="none"/>
               </w:rPr>
             </w:pPr>
             <w:r>
               <w:rPr>
                 <w:rFonts w:ascii="Times New Roman" w:hAnsi="Times New Roman" w:eastAsia="Times New Roman" w:cs="Times New Roman"/>
-                <w:highlight w:val="yellow"/>
+                <w:highlight w:val="none"/>
               </w:rPr>
               <w:t xml:space="preserve">3</w:t>
             </w:r>
             <w:r>
               <w:rPr>
                 <w:rFonts w:ascii="Times New Roman" w:hAnsi="Times New Roman" w:eastAsia="Times New Roman" w:cs="Times New Roman"/>
-                <w:highlight w:val="yellow"/>
+                <w:highlight w:val="none"/>
               </w:rPr>
             </w:r>
             <w:r>
               <w:rPr>
                 <w:rFonts w:ascii="Times New Roman" w:hAnsi="Times New Roman" w:eastAsia="Times New Roman" w:cs="Times New Roman"/>
-                <w:highlight w:val="yellow"/>
+                <w:highlight w:val="none"/>
               </w:rPr>
             </w:r>
           </w:p>
@@ -9905,26 +10014,26 @@
               <w:ind/>
               <w:rPr>
                 <w:rFonts w:ascii="Times New Roman" w:hAnsi="Times New Roman" w:eastAsia="Times New Roman" w:cs="Times New Roman"/>
-                <w:highlight w:val="yellow"/>
+                <w:highlight w:val="none"/>
               </w:rPr>
             </w:pPr>
             <w:r>
               <w:rPr>
                 <w:rFonts w:ascii="Times New Roman" w:hAnsi="Times New Roman" w:eastAsia="Times New Roman" w:cs="Times New Roman"/>
-                <w:highlight w:val="yellow"/>
+                <w:highlight w:val="none"/>
               </w:rPr>
               <w:t xml:space="preserve">08.04.2025</w:t>
             </w:r>
             <w:r>
               <w:rPr>
                 <w:rFonts w:ascii="Times New Roman" w:hAnsi="Times New Roman" w:eastAsia="Times New Roman" w:cs="Times New Roman"/>
-                <w:highlight w:val="yellow"/>
+                <w:highlight w:val="none"/>
               </w:rPr>
             </w:r>
             <w:r>
               <w:rPr>
                 <w:rFonts w:ascii="Times New Roman" w:hAnsi="Times New Roman" w:eastAsia="Times New Roman" w:cs="Times New Roman"/>
-                <w:highlight w:val="yellow"/>
+                <w:highlight w:val="none"/>
               </w:rPr>
             </w:r>
           </w:p>
@@ -9950,26 +10059,26 @@
               <w:ind/>
               <w:rPr>
                 <w:rFonts w:ascii="Times New Roman" w:hAnsi="Times New Roman" w:cs="Times New Roman"/>
-                <w:highlight w:val="yellow"/>
+                <w:highlight w:val="none"/>
               </w:rPr>
             </w:pPr>
             <w:r>
               <w:rPr>
                 <w:rFonts w:ascii="Times New Roman" w:hAnsi="Times New Roman" w:cs="Times New Roman"/>
-                <w:highlight w:val="yellow"/>
+                <w:highlight w:val="none"/>
               </w:rPr>
               <w:t xml:space="preserve">Представление руководителю 2 главы отчета по практике</w:t>
             </w:r>
             <w:r>
               <w:rPr>
                 <w:rFonts w:ascii="Times New Roman" w:hAnsi="Times New Roman" w:cs="Times New Roman"/>
-                <w:highlight w:val="yellow"/>
+                <w:highlight w:val="none"/>
               </w:rPr>
             </w:r>
             <w:r>
               <w:rPr>
                 <w:rFonts w:ascii="Times New Roman" w:hAnsi="Times New Roman" w:cs="Times New Roman"/>
-                <w:highlight w:val="yellow"/>
+                <w:highlight w:val="none"/>
               </w:rPr>
             </w:r>
           </w:p>
@@ -9994,21 +10103,25 @@
               <w:ind/>
               <w:rPr>
                 <w:rFonts w:ascii="Times New Roman" w:hAnsi="Times New Roman" w:eastAsia="Times New Roman" w:cs="Times New Roman"/>
+                <w:highlight w:val="none"/>
               </w:rPr>
             </w:pPr>
             <w:r>
               <w:rPr>
                 <w:rFonts w:ascii="Times New Roman" w:hAnsi="Times New Roman" w:eastAsia="Times New Roman" w:cs="Times New Roman"/>
+                <w:highlight w:val="none"/>
               </w:rPr>
             </w:r>
             <w:r>
               <w:rPr>
                 <w:rFonts w:ascii="Times New Roman" w:hAnsi="Times New Roman" w:eastAsia="Times New Roman" w:cs="Times New Roman"/>
+                <w:highlight w:val="none"/>
               </w:rPr>
             </w:r>
             <w:r>
               <w:rPr>
                 <w:rFonts w:ascii="Times New Roman" w:hAnsi="Times New Roman" w:eastAsia="Times New Roman" w:cs="Times New Roman"/>
+                <w:highlight w:val="none"/>
               </w:rPr>
             </w:r>
           </w:p>
@@ -10038,26 +10151,26 @@
               <w:ind/>
               <w:rPr>
                 <w:rFonts w:ascii="Times New Roman" w:hAnsi="Times New Roman" w:eastAsia="Times New Roman" w:cs="Times New Roman"/>
-                <w:highlight w:val="yellow"/>
+                <w:highlight w:val="none"/>
               </w:rPr>
             </w:pPr>
             <w:r>
               <w:rPr>
                 <w:rFonts w:ascii="Times New Roman" w:hAnsi="Times New Roman" w:eastAsia="Times New Roman" w:cs="Times New Roman"/>
-                <w:highlight w:val="yellow"/>
+                <w:highlight w:val="none"/>
               </w:rPr>
               <w:t xml:space="preserve">3-4</w:t>
             </w:r>
             <w:r>
               <w:rPr>
                 <w:rFonts w:ascii="Times New Roman" w:hAnsi="Times New Roman" w:eastAsia="Times New Roman" w:cs="Times New Roman"/>
-                <w:highlight w:val="yellow"/>
+                <w:highlight w:val="none"/>
               </w:rPr>
             </w:r>
             <w:r>
               <w:rPr>
                 <w:rFonts w:ascii="Times New Roman" w:hAnsi="Times New Roman" w:eastAsia="Times New Roman" w:cs="Times New Roman"/>
-                <w:highlight w:val="yellow"/>
+                <w:highlight w:val="none"/>
               </w:rPr>
             </w:r>
           </w:p>
@@ -10082,26 +10195,26 @@
               <w:ind/>
               <w:rPr>
                 <w:rFonts w:ascii="Times New Roman" w:hAnsi="Times New Roman" w:eastAsia="Times New Roman" w:cs="Times New Roman"/>
-                <w:highlight w:val="yellow"/>
+                <w:highlight w:val="none"/>
               </w:rPr>
             </w:pPr>
             <w:r>
               <w:rPr>
                 <w:rFonts w:ascii="Times New Roman" w:hAnsi="Times New Roman" w:eastAsia="Times New Roman" w:cs="Times New Roman"/>
-                <w:highlight w:val="yellow"/>
+                <w:highlight w:val="none"/>
               </w:rPr>
               <w:t xml:space="preserve">08.04.2025-14.04.2025</w:t>
             </w:r>
             <w:r>
               <w:rPr>
                 <w:rFonts w:ascii="Times New Roman" w:hAnsi="Times New Roman" w:eastAsia="Times New Roman" w:cs="Times New Roman"/>
-                <w:highlight w:val="yellow"/>
+                <w:highlight w:val="none"/>
               </w:rPr>
             </w:r>
             <w:r>
               <w:rPr>
                 <w:rFonts w:ascii="Times New Roman" w:hAnsi="Times New Roman" w:eastAsia="Times New Roman" w:cs="Times New Roman"/>
-                <w:highlight w:val="yellow"/>
+                <w:highlight w:val="none"/>
               </w:rPr>
             </w:r>
           </w:p>
@@ -10127,26 +10240,26 @@
               <w:ind/>
               <w:rPr>
                 <w:rFonts w:ascii="Times New Roman" w:hAnsi="Times New Roman" w:cs="Times New Roman"/>
-                <w:highlight w:val="yellow"/>
+                <w:highlight w:val="none"/>
               </w:rPr>
             </w:pPr>
             <w:r>
               <w:rPr>
                 <w:rFonts w:ascii="Times New Roman" w:hAnsi="Times New Roman" w:cs="Times New Roman"/>
-                <w:highlight w:val="yellow"/>
+                <w:highlight w:val="none"/>
               </w:rPr>
               <w:t xml:space="preserve">Выполнение задания по практике в соответствии с выданным заданием студента. (Мероприятия по сбору, обработке и структурированию материала, выполнение поставленной задачи)</w:t>
             </w:r>
             <w:r>
               <w:rPr>
                 <w:rFonts w:ascii="Times New Roman" w:hAnsi="Times New Roman" w:cs="Times New Roman"/>
-                <w:highlight w:val="yellow"/>
+                <w:highlight w:val="none"/>
               </w:rPr>
             </w:r>
             <w:r>
               <w:rPr>
                 <w:rFonts w:ascii="Times New Roman" w:hAnsi="Times New Roman" w:cs="Times New Roman"/>
-                <w:highlight w:val="yellow"/>
+                <w:highlight w:val="none"/>
               </w:rPr>
             </w:r>
           </w:p>
@@ -10171,21 +10284,25 @@
               <w:ind/>
               <w:rPr>
                 <w:rFonts w:ascii="Times New Roman" w:hAnsi="Times New Roman" w:eastAsia="Times New Roman" w:cs="Times New Roman"/>
+                <w:highlight w:val="none"/>
               </w:rPr>
             </w:pPr>
             <w:r>
               <w:rPr>
                 <w:rFonts w:ascii="Times New Roman" w:hAnsi="Times New Roman" w:eastAsia="Times New Roman" w:cs="Times New Roman"/>
+                <w:highlight w:val="none"/>
               </w:rPr>
             </w:r>
             <w:r>
               <w:rPr>
                 <w:rFonts w:ascii="Times New Roman" w:hAnsi="Times New Roman" w:eastAsia="Times New Roman" w:cs="Times New Roman"/>
+                <w:highlight w:val="none"/>
               </w:rPr>
             </w:r>
             <w:r>
               <w:rPr>
                 <w:rFonts w:ascii="Times New Roman" w:hAnsi="Times New Roman" w:eastAsia="Times New Roman" w:cs="Times New Roman"/>
+                <w:highlight w:val="none"/>
               </w:rPr>
             </w:r>
           </w:p>
@@ -10215,26 +10332,26 @@
               <w:ind/>
               <w:rPr>
                 <w:rFonts w:ascii="Times New Roman" w:hAnsi="Times New Roman" w:eastAsia="Times New Roman" w:cs="Times New Roman"/>
-                <w:highlight w:val="yellow"/>
+                <w:highlight w:val="none"/>
               </w:rPr>
             </w:pPr>
             <w:r>
               <w:rPr>
                 <w:rFonts w:ascii="Times New Roman" w:hAnsi="Times New Roman" w:eastAsia="Times New Roman" w:cs="Times New Roman"/>
-                <w:highlight w:val="yellow"/>
+                <w:highlight w:val="none"/>
               </w:rPr>
               <w:t xml:space="preserve">4</w:t>
             </w:r>
             <w:r>
               <w:rPr>
                 <w:rFonts w:ascii="Times New Roman" w:hAnsi="Times New Roman" w:eastAsia="Times New Roman" w:cs="Times New Roman"/>
-                <w:highlight w:val="yellow"/>
+                <w:highlight w:val="none"/>
               </w:rPr>
             </w:r>
             <w:r>
               <w:rPr>
                 <w:rFonts w:ascii="Times New Roman" w:hAnsi="Times New Roman" w:eastAsia="Times New Roman" w:cs="Times New Roman"/>
-                <w:highlight w:val="yellow"/>
+                <w:highlight w:val="none"/>
               </w:rPr>
             </w:r>
           </w:p>
@@ -10259,26 +10376,26 @@
               <w:ind/>
               <w:rPr>
                 <w:rFonts w:ascii="Times New Roman" w:hAnsi="Times New Roman" w:eastAsia="Times New Roman" w:cs="Times New Roman"/>
-                <w:highlight w:val="yellow"/>
+                <w:highlight w:val="none"/>
               </w:rPr>
             </w:pPr>
             <w:r>
               <w:rPr>
                 <w:rFonts w:ascii="Times New Roman" w:hAnsi="Times New Roman" w:eastAsia="Times New Roman" w:cs="Times New Roman"/>
-                <w:highlight w:val="yellow"/>
+                <w:highlight w:val="none"/>
               </w:rPr>
               <w:t xml:space="preserve">15.04.2025</w:t>
             </w:r>
             <w:r>
               <w:rPr>
                 <w:rFonts w:ascii="Times New Roman" w:hAnsi="Times New Roman" w:eastAsia="Times New Roman" w:cs="Times New Roman"/>
-                <w:highlight w:val="yellow"/>
+                <w:highlight w:val="none"/>
               </w:rPr>
             </w:r>
             <w:r>
               <w:rPr>
                 <w:rFonts w:ascii="Times New Roman" w:hAnsi="Times New Roman" w:eastAsia="Times New Roman" w:cs="Times New Roman"/>
-                <w:highlight w:val="yellow"/>
+                <w:highlight w:val="none"/>
               </w:rPr>
             </w:r>
           </w:p>
@@ -10304,26 +10421,26 @@
               <w:ind/>
               <w:rPr>
                 <w:rFonts w:ascii="Times New Roman" w:hAnsi="Times New Roman" w:cs="Times New Roman"/>
-                <w:highlight w:val="yellow"/>
+                <w:highlight w:val="none"/>
               </w:rPr>
             </w:pPr>
             <w:r>
               <w:rPr>
                 <w:rFonts w:ascii="Times New Roman" w:hAnsi="Times New Roman" w:cs="Times New Roman"/>
-                <w:highlight w:val="yellow"/>
+                <w:highlight w:val="none"/>
               </w:rPr>
               <w:t xml:space="preserve">Представление руководителю 3 главы отчета по практике</w:t>
             </w:r>
             <w:r>
               <w:rPr>
                 <w:rFonts w:ascii="Times New Roman" w:hAnsi="Times New Roman" w:cs="Times New Roman"/>
-                <w:highlight w:val="yellow"/>
+                <w:highlight w:val="none"/>
               </w:rPr>
             </w:r>
             <w:r>
               <w:rPr>
                 <w:rFonts w:ascii="Times New Roman" w:hAnsi="Times New Roman" w:cs="Times New Roman"/>
-                <w:highlight w:val="yellow"/>
+                <w:highlight w:val="none"/>
               </w:rPr>
             </w:r>
           </w:p>
@@ -10348,21 +10465,25 @@
               <w:ind/>
               <w:rPr>
                 <w:rFonts w:ascii="Times New Roman" w:hAnsi="Times New Roman" w:eastAsia="Times New Roman" w:cs="Times New Roman"/>
+                <w:highlight w:val="none"/>
               </w:rPr>
             </w:pPr>
             <w:r>
               <w:rPr>
                 <w:rFonts w:ascii="Times New Roman" w:hAnsi="Times New Roman" w:eastAsia="Times New Roman" w:cs="Times New Roman"/>
+                <w:highlight w:val="none"/>
               </w:rPr>
             </w:r>
             <w:r>
               <w:rPr>
                 <w:rFonts w:ascii="Times New Roman" w:hAnsi="Times New Roman" w:eastAsia="Times New Roman" w:cs="Times New Roman"/>
+                <w:highlight w:val="none"/>
               </w:rPr>
             </w:r>
             <w:r>
               <w:rPr>
                 <w:rFonts w:ascii="Times New Roman" w:hAnsi="Times New Roman" w:eastAsia="Times New Roman" w:cs="Times New Roman"/>
+                <w:highlight w:val="none"/>
               </w:rPr>
             </w:r>
           </w:p>
@@ -10392,22 +10513,26 @@
               <w:ind/>
               <w:rPr>
                 <w:rFonts w:ascii="Times New Roman" w:hAnsi="Times New Roman" w:eastAsia="Times New Roman" w:cs="Times New Roman"/>
+                <w:highlight w:val="none"/>
               </w:rPr>
             </w:pPr>
             <w:r>
               <w:rPr>
                 <w:rFonts w:ascii="Times New Roman" w:hAnsi="Times New Roman" w:eastAsia="Times New Roman" w:cs="Times New Roman"/>
+                <w:highlight w:val="none"/>
               </w:rPr>
               <w:t xml:space="preserve">4</w:t>
             </w:r>
             <w:r>
               <w:rPr>
                 <w:rFonts w:ascii="Times New Roman" w:hAnsi="Times New Roman" w:eastAsia="Times New Roman" w:cs="Times New Roman"/>
+                <w:highlight w:val="none"/>
               </w:rPr>
             </w:r>
             <w:r>
               <w:rPr>
                 <w:rFonts w:ascii="Times New Roman" w:hAnsi="Times New Roman" w:eastAsia="Times New Roman" w:cs="Times New Roman"/>
+                <w:highlight w:val="none"/>
               </w:rPr>
             </w:r>
           </w:p>
@@ -10432,22 +10557,41 @@
               <w:ind/>
               <w:rPr>
                 <w:rFonts w:ascii="Times New Roman" w:hAnsi="Times New Roman" w:eastAsia="Times New Roman" w:cs="Times New Roman"/>
+                <w:highlight w:val="none"/>
               </w:rPr>
             </w:pPr>
             <w:r>
               <w:rPr>
                 <w:rFonts w:ascii="Times New Roman" w:hAnsi="Times New Roman" w:eastAsia="Times New Roman" w:cs="Times New Roman"/>
-              </w:rPr>
-              <w:t xml:space="preserve">15.04.2025-19.04.2025</w:t>
+                <w:highlight w:val="none"/>
+              </w:rPr>
+              <w:t xml:space="preserve">15.04.2025-1</w:t>
             </w:r>
             <w:r>
               <w:rPr>
                 <w:rFonts w:ascii="Times New Roman" w:hAnsi="Times New Roman" w:eastAsia="Times New Roman" w:cs="Times New Roman"/>
-              </w:rPr>
+                <w:highlight w:val="none"/>
+                <w:lang w:val="en-US"/>
+              </w:rPr>
+              <w:t xml:space="preserve">8</w:t>
             </w:r>
             <w:r>
               <w:rPr>
                 <w:rFonts w:ascii="Times New Roman" w:hAnsi="Times New Roman" w:eastAsia="Times New Roman" w:cs="Times New Roman"/>
+                <w:highlight w:val="none"/>
+              </w:rPr>
+              <w:t xml:space="preserve">.04.2025</w:t>
+            </w:r>
+            <w:r>
+              <w:rPr>
+                <w:rFonts w:ascii="Times New Roman" w:hAnsi="Times New Roman" w:eastAsia="Times New Roman" w:cs="Times New Roman"/>
+                <w:highlight w:val="none"/>
+              </w:rPr>
+            </w:r>
+            <w:r>
+              <w:rPr>
+                <w:rFonts w:ascii="Times New Roman" w:hAnsi="Times New Roman" w:eastAsia="Times New Roman" w:cs="Times New Roman"/>
+                <w:highlight w:val="none"/>
               </w:rPr>
             </w:r>
           </w:p>
@@ -10473,25 +10617,26 @@
               <w:ind/>
               <w:rPr>
                 <w:rFonts w:ascii="Times New Roman" w:hAnsi="Times New Roman" w:cs="Times New Roman"/>
-                <w:highlight w:val="yellow"/>
+                <w:highlight w:val="none"/>
               </w:rPr>
             </w:pPr>
             <w:r>
               <w:rPr>
                 <w:rFonts w:ascii="Times New Roman" w:hAnsi="Times New Roman" w:cs="Times New Roman"/>
+                <w:highlight w:val="none"/>
               </w:rPr>
               <w:t xml:space="preserve">Подготовка окончательной версии отчета по практике (Оформление материалов отчета в полном соответствии с требованиями на оформление письменных учебных работ студентов)</w:t>
             </w:r>
             <w:r>
               <w:rPr>
                 <w:rFonts w:ascii="Times New Roman" w:hAnsi="Times New Roman" w:cs="Times New Roman"/>
-                <w:highlight w:val="yellow"/>
+                <w:highlight w:val="none"/>
               </w:rPr>
             </w:r>
             <w:r>
               <w:rPr>
                 <w:rFonts w:ascii="Times New Roman" w:hAnsi="Times New Roman" w:cs="Times New Roman"/>
-                <w:highlight w:val="yellow"/>
+                <w:highlight w:val="none"/>
               </w:rPr>
             </w:r>
           </w:p>
@@ -10516,21 +10661,25 @@
               <w:ind/>
               <w:rPr>
                 <w:rFonts w:ascii="Times New Roman" w:hAnsi="Times New Roman" w:eastAsia="Times New Roman" w:cs="Times New Roman"/>
+                <w:highlight w:val="none"/>
               </w:rPr>
             </w:pPr>
             <w:r>
               <w:rPr>
                 <w:rFonts w:ascii="Times New Roman" w:hAnsi="Times New Roman" w:eastAsia="Times New Roman" w:cs="Times New Roman"/>
+                <w:highlight w:val="none"/>
               </w:rPr>
             </w:r>
             <w:r>
               <w:rPr>
                 <w:rFonts w:ascii="Times New Roman" w:hAnsi="Times New Roman" w:eastAsia="Times New Roman" w:cs="Times New Roman"/>
+                <w:highlight w:val="none"/>
               </w:rPr>
             </w:r>
             <w:r>
               <w:rPr>
                 <w:rFonts w:ascii="Times New Roman" w:hAnsi="Times New Roman" w:eastAsia="Times New Roman" w:cs="Times New Roman"/>
+                <w:highlight w:val="none"/>
               </w:rPr>
             </w:r>
           </w:p>
@@ -11463,9 +11612,9 @@
     <w:lsdException w:name="Bibliography" w:uiPriority="37"/>
     <w:lsdException w:name="TOC Heading" w:uiPriority="39" w:qFormat="1"/>
   </w:latentStyles>
-  <w:style w:type="character" w:styleId="165">
+  <w:style w:type="character" w:styleId="699">
     <w:name w:val="Intense Emphasis"/>
-    <w:basedOn w:val="877"/>
+    <w:basedOn w:val="885"/>
     <w:uiPriority w:val="21"/>
     <w:qFormat/>
     <w:pPr>
@@ -11479,9 +11628,9 @@
       <w:color w:val="0f4761" w:themeColor="accent1" w:themeShade="BF"/>
     </w:rPr>
   </w:style>
-  <w:style w:type="character" w:styleId="168">
+  <w:style w:type="character" w:styleId="700">
     <w:name w:val="Intense Reference"/>
-    <w:basedOn w:val="877"/>
+    <w:basedOn w:val="885"/>
     <w:uiPriority w:val="32"/>
     <w:qFormat/>
     <w:pPr>
@@ -11497,9 +11646,9 @@
       <w:spacing w:val="5"/>
     </w:rPr>
   </w:style>
-  <w:style w:type="character" w:styleId="170">
+  <w:style w:type="character" w:styleId="701">
     <w:name w:val="Subtle Emphasis"/>
-    <w:basedOn w:val="877"/>
+    <w:basedOn w:val="885"/>
     <w:uiPriority w:val="19"/>
     <w:qFormat/>
     <w:pPr>
@@ -11513,9 +11662,9 @@
       <w:color w:val="404040" w:themeColor="text1" w:themeTint="BF"/>
     </w:rPr>
   </w:style>
-  <w:style w:type="character" w:styleId="171">
+  <w:style w:type="character" w:styleId="702">
     <w:name w:val="Emphasis"/>
-    <w:basedOn w:val="877"/>
+    <w:basedOn w:val="885"/>
     <w:uiPriority w:val="20"/>
     <w:qFormat/>
     <w:pPr>
@@ -11528,9 +11677,9 @@
       <w:iCs/>
     </w:rPr>
   </w:style>
-  <w:style w:type="character" w:styleId="172">
+  <w:style w:type="character" w:styleId="703">
     <w:name w:val="Strong"/>
-    <w:basedOn w:val="877"/>
+    <w:basedOn w:val="885"/>
     <w:uiPriority w:val="22"/>
     <w:qFormat/>
     <w:pPr>
@@ -11543,9 +11692,9 @@
       <w:bCs/>
     </w:rPr>
   </w:style>
-  <w:style w:type="character" w:styleId="173">
+  <w:style w:type="character" w:styleId="704">
     <w:name w:val="Subtle Reference"/>
-    <w:basedOn w:val="877"/>
+    <w:basedOn w:val="885"/>
     <w:uiPriority w:val="31"/>
     <w:qFormat/>
     <w:pPr>
@@ -11558,9 +11707,9 @@
       <w:color w:val="5a5a5a" w:themeColor="text1" w:themeTint="A5"/>
     </w:rPr>
   </w:style>
-  <w:style w:type="character" w:styleId="174">
+  <w:style w:type="character" w:styleId="705">
     <w:name w:val="Book Title"/>
-    <w:basedOn w:val="877"/>
+    <w:basedOn w:val="885"/>
     <w:uiPriority w:val="33"/>
     <w:qFormat/>
     <w:pPr>
@@ -11576,9 +11725,9 @@
       <w:spacing w:val="5"/>
     </w:rPr>
   </w:style>
-  <w:style w:type="character" w:styleId="187">
+  <w:style w:type="character" w:styleId="706">
     <w:name w:val="FollowedHyperlink"/>
-    <w:basedOn w:val="877"/>
+    <w:basedOn w:val="885"/>
     <w:uiPriority w:val="99"/>
     <w:semiHidden/>
     <w:unhideWhenUsed/>
@@ -11592,11 +11741,11 @@
       <w:u w:val="single"/>
     </w:rPr>
   </w:style>
-  <w:style w:type="paragraph" w:styleId="699">
+  <w:style w:type="paragraph" w:styleId="707">
     <w:name w:val="Heading 1"/>
-    <w:basedOn w:val="876"/>
-    <w:next w:val="876"/>
-    <w:link w:val="700"/>
+    <w:basedOn w:val="884"/>
+    <w:next w:val="884"/>
+    <w:link w:val="708"/>
     <w:uiPriority w:val="9"/>
     <w:qFormat/>
     <w:pPr>
@@ -11613,10 +11762,10 @@
       <w:szCs w:val="40"/>
     </w:rPr>
   </w:style>
-  <w:style w:type="character" w:styleId="700">
+  <w:style w:type="character" w:styleId="708">
     <w:name w:val="Heading 1 Char"/>
-    <w:basedOn w:val="877"/>
-    <w:link w:val="699"/>
+    <w:basedOn w:val="885"/>
+    <w:link w:val="707"/>
     <w:uiPriority w:val="9"/>
     <w:pPr>
       <w:pBdr/>
@@ -11629,11 +11778,11 @@
       <w:szCs w:val="40"/>
     </w:rPr>
   </w:style>
-  <w:style w:type="paragraph" w:styleId="701">
+  <w:style w:type="paragraph" w:styleId="709">
     <w:name w:val="Heading 2"/>
-    <w:basedOn w:val="876"/>
-    <w:next w:val="876"/>
-    <w:link w:val="702"/>
+    <w:basedOn w:val="884"/>
+    <w:next w:val="884"/>
+    <w:link w:val="710"/>
     <w:uiPriority w:val="9"/>
     <w:unhideWhenUsed/>
     <w:qFormat/>
@@ -11650,10 +11799,10 @@
       <w:sz w:val="34"/>
     </w:rPr>
   </w:style>
-  <w:style w:type="character" w:styleId="702">
+  <w:style w:type="character" w:styleId="710">
     <w:name w:val="Heading 2 Char"/>
-    <w:basedOn w:val="877"/>
-    <w:link w:val="701"/>
+    <w:basedOn w:val="885"/>
+    <w:link w:val="709"/>
     <w:uiPriority w:val="9"/>
     <w:pPr>
       <w:pBdr/>
@@ -11665,11 +11814,11 @@
       <w:sz w:val="34"/>
     </w:rPr>
   </w:style>
-  <w:style w:type="paragraph" w:styleId="703">
+  <w:style w:type="paragraph" w:styleId="711">
     <w:name w:val="Heading 3"/>
-    <w:basedOn w:val="876"/>
-    <w:next w:val="876"/>
-    <w:link w:val="704"/>
+    <w:basedOn w:val="884"/>
+    <w:next w:val="884"/>
+    <w:link w:val="712"/>
     <w:uiPriority w:val="9"/>
     <w:unhideWhenUsed/>
     <w:qFormat/>
@@ -11687,10 +11836,10 @@
       <w:szCs w:val="30"/>
     </w:rPr>
   </w:style>
-  <w:style w:type="character" w:styleId="704">
+  <w:style w:type="character" w:styleId="712">
     <w:name w:val="Heading 3 Char"/>
-    <w:basedOn w:val="877"/>
-    <w:link w:val="703"/>
+    <w:basedOn w:val="885"/>
+    <w:link w:val="711"/>
     <w:uiPriority w:val="9"/>
     <w:pPr>
       <w:pBdr/>
@@ -11703,11 +11852,11 @@
       <w:szCs w:val="30"/>
     </w:rPr>
   </w:style>
-  <w:style w:type="paragraph" w:styleId="705">
+  <w:style w:type="paragraph" w:styleId="713">
     <w:name w:val="Heading 4"/>
-    <w:basedOn w:val="876"/>
-    <w:next w:val="876"/>
-    <w:link w:val="706"/>
+    <w:basedOn w:val="884"/>
+    <w:next w:val="884"/>
+    <w:link w:val="714"/>
     <w:uiPriority w:val="9"/>
     <w:unhideWhenUsed/>
     <w:qFormat/>
@@ -11727,10 +11876,10 @@
       <w:szCs w:val="26"/>
     </w:rPr>
   </w:style>
-  <w:style w:type="character" w:styleId="706">
+  <w:style w:type="character" w:styleId="714">
     <w:name w:val="Heading 4 Char"/>
-    <w:basedOn w:val="877"/>
-    <w:link w:val="705"/>
+    <w:basedOn w:val="885"/>
+    <w:link w:val="713"/>
     <w:uiPriority w:val="9"/>
     <w:pPr>
       <w:pBdr/>
@@ -11745,11 +11894,11 @@
       <w:szCs w:val="26"/>
     </w:rPr>
   </w:style>
-  <w:style w:type="paragraph" w:styleId="707">
+  <w:style w:type="paragraph" w:styleId="715">
     <w:name w:val="Heading 5"/>
-    <w:basedOn w:val="876"/>
-    <w:next w:val="876"/>
-    <w:link w:val="708"/>
+    <w:basedOn w:val="884"/>
+    <w:next w:val="884"/>
+    <w:link w:val="716"/>
     <w:uiPriority w:val="9"/>
     <w:unhideWhenUsed/>
     <w:qFormat/>
@@ -11769,10 +11918,10 @@
       <w:szCs w:val="24"/>
     </w:rPr>
   </w:style>
-  <w:style w:type="character" w:styleId="708">
+  <w:style w:type="character" w:styleId="716">
     <w:name w:val="Heading 5 Char"/>
-    <w:basedOn w:val="877"/>
-    <w:link w:val="707"/>
+    <w:basedOn w:val="885"/>
+    <w:link w:val="715"/>
     <w:uiPriority w:val="9"/>
     <w:pPr>
       <w:pBdr/>
@@ -11787,11 +11936,11 @@
       <w:szCs w:val="24"/>
     </w:rPr>
   </w:style>
-  <w:style w:type="paragraph" w:styleId="709">
+  <w:style w:type="paragraph" w:styleId="717">
     <w:name w:val="Heading 6"/>
-    <w:basedOn w:val="876"/>
-    <w:next w:val="876"/>
-    <w:link w:val="710"/>
+    <w:basedOn w:val="884"/>
+    <w:next w:val="884"/>
+    <w:link w:val="718"/>
     <w:uiPriority w:val="9"/>
     <w:unhideWhenUsed/>
     <w:qFormat/>
@@ -11811,10 +11960,10 @@
       <w:szCs w:val="22"/>
     </w:rPr>
   </w:style>
-  <w:style w:type="character" w:styleId="710">
+  <w:style w:type="character" w:styleId="718">
     <w:name w:val="Heading 6 Char"/>
-    <w:basedOn w:val="877"/>
-    <w:link w:val="709"/>
+    <w:basedOn w:val="885"/>
+    <w:link w:val="717"/>
     <w:uiPriority w:val="9"/>
     <w:pPr>
       <w:pBdr/>
@@ -11829,11 +11978,11 @@
       <w:szCs w:val="22"/>
     </w:rPr>
   </w:style>
-  <w:style w:type="paragraph" w:styleId="711">
+  <w:style w:type="paragraph" w:styleId="719">
     <w:name w:val="Heading 7"/>
-    <w:basedOn w:val="876"/>
-    <w:next w:val="876"/>
-    <w:link w:val="712"/>
+    <w:basedOn w:val="884"/>
+    <w:next w:val="884"/>
+    <w:link w:val="720"/>
     <w:uiPriority w:val="9"/>
     <w:unhideWhenUsed/>
     <w:qFormat/>
@@ -11855,10 +12004,10 @@
       <w:szCs w:val="22"/>
     </w:rPr>
   </w:style>
-  <w:style w:type="character" w:styleId="712">
+  <w:style w:type="character" w:styleId="720">
     <w:name w:val="Heading 7 Char"/>
-    <w:basedOn w:val="877"/>
-    <w:link w:val="711"/>
+    <w:basedOn w:val="885"/>
+    <w:link w:val="719"/>
     <w:uiPriority w:val="9"/>
     <w:pPr>
       <w:pBdr/>
@@ -11875,11 +12024,11 @@
       <w:szCs w:val="22"/>
     </w:rPr>
   </w:style>
-  <w:style w:type="paragraph" w:styleId="713">
+  <w:style w:type="paragraph" w:styleId="721">
     <w:name w:val="Heading 8"/>
-    <w:basedOn w:val="876"/>
-    <w:next w:val="876"/>
-    <w:link w:val="714"/>
+    <w:basedOn w:val="884"/>
+    <w:next w:val="884"/>
+    <w:link w:val="722"/>
     <w:uiPriority w:val="9"/>
     <w:unhideWhenUsed/>
     <w:qFormat/>
@@ -11899,10 +12048,10 @@
       <w:szCs w:val="22"/>
     </w:rPr>
   </w:style>
-  <w:style w:type="character" w:styleId="714">
+  <w:style w:type="character" w:styleId="722">
     <w:name w:val="Heading 8 Char"/>
-    <w:basedOn w:val="877"/>
-    <w:link w:val="713"/>
+    <w:basedOn w:val="885"/>
+    <w:link w:val="721"/>
     <w:uiPriority w:val="9"/>
     <w:pPr>
       <w:pBdr/>
@@ -11917,11 +12066,11 @@
       <w:szCs w:val="22"/>
     </w:rPr>
   </w:style>
-  <w:style w:type="paragraph" w:styleId="715">
+  <w:style w:type="paragraph" w:styleId="723">
     <w:name w:val="Heading 9"/>
-    <w:basedOn w:val="876"/>
-    <w:next w:val="876"/>
-    <w:link w:val="716"/>
+    <w:basedOn w:val="884"/>
+    <w:next w:val="884"/>
+    <w:link w:val="724"/>
     <w:uiPriority w:val="9"/>
     <w:unhideWhenUsed/>
     <w:qFormat/>
@@ -11941,10 +12090,10 @@
       <w:szCs w:val="21"/>
     </w:rPr>
   </w:style>
-  <w:style w:type="character" w:styleId="716">
+  <w:style w:type="character" w:styleId="724">
     <w:name w:val="Heading 9 Char"/>
-    <w:basedOn w:val="877"/>
-    <w:link w:val="715"/>
+    <w:basedOn w:val="885"/>
+    <w:link w:val="723"/>
     <w:uiPriority w:val="9"/>
     <w:pPr>
       <w:pBdr/>
@@ -11959,9 +12108,9 @@
       <w:szCs w:val="21"/>
     </w:rPr>
   </w:style>
-  <w:style w:type="paragraph" w:styleId="717">
+  <w:style w:type="paragraph" w:styleId="725">
     <w:name w:val="List Paragraph"/>
-    <w:basedOn w:val="876"/>
+    <w:basedOn w:val="884"/>
     <w:uiPriority w:val="34"/>
     <w:qFormat/>
     <w:pPr>
@@ -11971,7 +12120,7 @@
       <w:contextualSpacing w:val="true"/>
     </w:pPr>
   </w:style>
-  <w:style w:type="paragraph" w:styleId="718">
+  <w:style w:type="paragraph" w:styleId="726">
     <w:name w:val="No Spacing"/>
     <w:uiPriority w:val="1"/>
     <w:qFormat/>
@@ -11981,11 +12130,11 @@
       <w:ind/>
     </w:pPr>
   </w:style>
-  <w:style w:type="paragraph" w:styleId="719">
+  <w:style w:type="paragraph" w:styleId="727">
     <w:name w:val="Title"/>
-    <w:basedOn w:val="876"/>
-    <w:next w:val="876"/>
-    <w:link w:val="720"/>
+    <w:basedOn w:val="884"/>
+    <w:next w:val="884"/>
+    <w:link w:val="728"/>
     <w:uiPriority w:val="10"/>
     <w:qFormat/>
     <w:pPr>
@@ -11999,10 +12148,10 @@
       <w:szCs w:val="48"/>
     </w:rPr>
   </w:style>
-  <w:style w:type="character" w:styleId="720">
+  <w:style w:type="character" w:styleId="728">
     <w:name w:val="Title Char"/>
-    <w:basedOn w:val="877"/>
-    <w:link w:val="719"/>
+    <w:basedOn w:val="885"/>
+    <w:link w:val="727"/>
     <w:uiPriority w:val="10"/>
     <w:pPr>
       <w:pBdr/>
@@ -12014,11 +12163,11 @@
       <w:szCs w:val="48"/>
     </w:rPr>
   </w:style>
-  <w:style w:type="paragraph" w:styleId="721">
+  <w:style w:type="paragraph" w:styleId="729">
     <w:name w:val="Subtitle"/>
-    <w:basedOn w:val="876"/>
-    <w:next w:val="876"/>
-    <w:link w:val="722"/>
+    <w:basedOn w:val="884"/>
+    <w:next w:val="884"/>
+    <w:link w:val="730"/>
     <w:uiPriority w:val="11"/>
     <w:qFormat/>
     <w:pPr>
@@ -12031,10 +12180,10 @@
       <w:szCs w:val="24"/>
     </w:rPr>
   </w:style>
-  <w:style w:type="character" w:styleId="722">
+  <w:style w:type="character" w:styleId="730">
     <w:name w:val="Subtitle Char"/>
-    <w:basedOn w:val="877"/>
-    <w:link w:val="721"/>
+    <w:basedOn w:val="885"/>
+    <w:link w:val="729"/>
     <w:uiPriority w:val="11"/>
     <w:pPr>
       <w:pBdr/>
@@ -12046,11 +12195,11 @@
       <w:szCs w:val="24"/>
     </w:rPr>
   </w:style>
-  <w:style w:type="paragraph" w:styleId="723">
+  <w:style w:type="paragraph" w:styleId="731">
     <w:name w:val="Quote"/>
-    <w:basedOn w:val="876"/>
-    <w:next w:val="876"/>
-    <w:link w:val="724"/>
+    <w:basedOn w:val="884"/>
+    <w:next w:val="884"/>
+    <w:link w:val="732"/>
     <w:uiPriority w:val="29"/>
     <w:qFormat/>
     <w:pPr>
@@ -12062,9 +12211,9 @@
       <w:i/>
     </w:rPr>
   </w:style>
-  <w:style w:type="character" w:styleId="724">
+  <w:style w:type="character" w:styleId="732">
     <w:name w:val="Quote Char"/>
-    <w:link w:val="723"/>
+    <w:link w:val="731"/>
     <w:uiPriority w:val="29"/>
     <w:pPr>
       <w:pBdr/>
@@ -12075,11 +12224,11 @@
       <w:i/>
     </w:rPr>
   </w:style>
-  <w:style w:type="paragraph" w:styleId="725">
+  <w:style w:type="paragraph" w:styleId="733">
     <w:name w:val="Intense Quote"/>
-    <w:basedOn w:val="876"/>
-    <w:next w:val="876"/>
-    <w:link w:val="726"/>
+    <w:basedOn w:val="884"/>
+    <w:next w:val="884"/>
+    <w:link w:val="734"/>
     <w:uiPriority w:val="30"/>
     <w:qFormat/>
     <w:pPr>
@@ -12098,9 +12247,9 @@
       <w:i/>
     </w:rPr>
   </w:style>
-  <w:style w:type="character" w:styleId="726">
+  <w:style w:type="character" w:styleId="734">
     <w:name w:val="Intense Quote Char"/>
-    <w:link w:val="725"/>
+    <w:link w:val="733"/>
     <w:uiPriority w:val="30"/>
     <w:pPr>
       <w:pBdr/>
@@ -12111,10 +12260,10 @@
       <w:i/>
     </w:rPr>
   </w:style>
-  <w:style w:type="paragraph" w:styleId="727">
+  <w:style w:type="paragraph" w:styleId="735">
     <w:name w:val="Header"/>
-    <w:basedOn w:val="876"/>
-    <w:link w:val="728"/>
+    <w:basedOn w:val="884"/>
+    <w:link w:val="736"/>
     <w:uiPriority w:val="99"/>
     <w:unhideWhenUsed/>
     <w:pPr>
@@ -12127,10 +12276,10 @@
       <w:ind/>
     </w:pPr>
   </w:style>
-  <w:style w:type="character" w:styleId="728">
+  <w:style w:type="character" w:styleId="736">
     <w:name w:val="Header Char"/>
-    <w:basedOn w:val="877"/>
-    <w:link w:val="727"/>
+    <w:basedOn w:val="885"/>
+    <w:link w:val="735"/>
     <w:uiPriority w:val="99"/>
     <w:pPr>
       <w:pBdr/>
@@ -12138,10 +12287,10 @@
       <w:ind/>
     </w:pPr>
   </w:style>
-  <w:style w:type="paragraph" w:styleId="729">
+  <w:style w:type="paragraph" w:styleId="737">
     <w:name w:val="Footer"/>
-    <w:basedOn w:val="876"/>
-    <w:link w:val="732"/>
+    <w:basedOn w:val="884"/>
+    <w:link w:val="740"/>
     <w:uiPriority w:val="99"/>
     <w:unhideWhenUsed/>
     <w:pPr>
@@ -12154,10 +12303,10 @@
       <w:ind/>
     </w:pPr>
   </w:style>
-  <w:style w:type="character" w:styleId="730">
+  <w:style w:type="character" w:styleId="738">
     <w:name w:val="Footer Char"/>
-    <w:basedOn w:val="877"/>
-    <w:link w:val="729"/>
+    <w:basedOn w:val="885"/>
+    <w:link w:val="737"/>
     <w:uiPriority w:val="99"/>
     <w:pPr>
       <w:pBdr/>
@@ -12165,10 +12314,10 @@
       <w:ind/>
     </w:pPr>
   </w:style>
-  <w:style w:type="paragraph" w:styleId="731">
+  <w:style w:type="paragraph" w:styleId="739">
     <w:name w:val="Caption"/>
-    <w:basedOn w:val="876"/>
-    <w:next w:val="876"/>
+    <w:basedOn w:val="884"/>
+    <w:next w:val="884"/>
     <w:uiPriority w:val="35"/>
     <w:semiHidden/>
     <w:unhideWhenUsed/>
@@ -12186,10 +12335,10 @@
       <w:szCs w:val="18"/>
     </w:rPr>
   </w:style>
-  <w:style w:type="character" w:styleId="732">
+  <w:style w:type="character" w:styleId="740">
     <w:name w:val="Caption Char"/>
-    <w:basedOn w:val="731"/>
-    <w:link w:val="729"/>
+    <w:basedOn w:val="739"/>
+    <w:link w:val="737"/>
     <w:uiPriority w:val="99"/>
     <w:pPr>
       <w:pBdr/>
@@ -12197,9 +12346,9 @@
       <w:ind/>
     </w:pPr>
   </w:style>
-  <w:style w:type="table" w:styleId="733">
+  <w:style w:type="table" w:styleId="741">
     <w:name w:val="Table Grid Light"/>
-    <w:basedOn w:val="878"/>
+    <w:basedOn w:val="886"/>
     <w:uiPriority w:val="59"/>
     <w:pPr>
       <w:pBdr/>
@@ -12396,9 +12545,9 @@
       </w:tcPr>
     </w:tblStylePr>
   </w:style>
-  <w:style w:type="table" w:styleId="734">
+  <w:style w:type="table" w:styleId="742">
     <w:name w:val="Plain Table 1"/>
-    <w:basedOn w:val="878"/>
+    <w:basedOn w:val="886"/>
     <w:uiPriority w:val="59"/>
     <w:pPr>
       <w:pBdr/>
@@ -12621,9 +12770,9 @@
       </w:tcPr>
     </w:tblStylePr>
   </w:style>
-  <w:style w:type="table" w:styleId="735">
+  <w:style w:type="table" w:styleId="743">
     <w:name w:val="Plain Table 2"/>
-    <w:basedOn w:val="878"/>
+    <w:basedOn w:val="886"/>
     <w:uiPriority w:val="59"/>
     <w:pPr>
       <w:pBdr/>
@@ -12854,9 +13003,9 @@
       </w:tcPr>
     </w:tblStylePr>
   </w:style>
-  <w:style w:type="table" w:styleId="736">
+  <w:style w:type="table" w:styleId="744">
     <w:name w:val="Plain Table 3"/>
-    <w:basedOn w:val="878"/>
+    <w:basedOn w:val="886"/>
     <w:uiPriority w:val="99"/>
     <w:pPr>
       <w:pBdr/>
@@ -13084,9 +13233,9 @@
       </w:tcPr>
     </w:tblStylePr>
   </w:style>
-  <w:style w:type="table" w:styleId="737">
+  <w:style w:type="table" w:styleId="745">
     <w:name w:val="Plain Table 4"/>
-    <w:basedOn w:val="878"/>
+    <w:basedOn w:val="886"/>
     <w:uiPriority w:val="99"/>
     <w:pPr>
       <w:pBdr/>
@@ -13300,9 +13449,9 @@
       </w:tcPr>
     </w:tblStylePr>
   </w:style>
-  <w:style w:type="table" w:styleId="738">
+  <w:style w:type="table" w:styleId="746">
     <w:name w:val="Plain Table 5"/>
-    <w:basedOn w:val="878"/>
+    <w:basedOn w:val="886"/>
     <w:uiPriority w:val="99"/>
     <w:pPr>
       <w:pBdr/>
@@ -13533,9 +13682,9 @@
       </w:tcPr>
     </w:tblStylePr>
   </w:style>
-  <w:style w:type="table" w:styleId="739">
+  <w:style w:type="table" w:styleId="747">
     <w:name w:val="Grid Table 1 Light"/>
-    <w:basedOn w:val="878"/>
+    <w:basedOn w:val="886"/>
     <w:uiPriority w:val="99"/>
     <w:pPr>
       <w:pBdr/>
@@ -13756,9 +13905,9 @@
       </w:tcPr>
     </w:tblStylePr>
   </w:style>
-  <w:style w:type="table" w:styleId="740">
+  <w:style w:type="table" w:styleId="748">
     <w:name w:val="Grid Table 1 Light - Accent 1"/>
-    <w:basedOn w:val="878"/>
+    <w:basedOn w:val="886"/>
     <w:uiPriority w:val="99"/>
     <w:pPr>
       <w:pBdr/>
@@ -13979,9 +14128,9 @@
       </w:tcPr>
     </w:tblStylePr>
   </w:style>
-  <w:style w:type="table" w:styleId="741">
+  <w:style w:type="table" w:styleId="749">
     <w:name w:val="Grid Table 1 Light - Accent 2"/>
-    <w:basedOn w:val="878"/>
+    <w:basedOn w:val="886"/>
     <w:uiPriority w:val="99"/>
     <w:pPr>
       <w:pBdr/>
@@ -14202,9 +14351,9 @@
       </w:tcPr>
     </w:tblStylePr>
   </w:style>
-  <w:style w:type="table" w:styleId="742">
+  <w:style w:type="table" w:styleId="750">
     <w:name w:val="Grid Table 1 Light - Accent 3"/>
-    <w:basedOn w:val="878"/>
+    <w:basedOn w:val="886"/>
     <w:uiPriority w:val="99"/>
     <w:pPr>
       <w:pBdr/>
@@ -14425,9 +14574,9 @@
       </w:tcPr>
     </w:tblStylePr>
   </w:style>
-  <w:style w:type="table" w:styleId="743">
+  <w:style w:type="table" w:styleId="751">
     <w:name w:val="Grid Table 1 Light - Accent 4"/>
-    <w:basedOn w:val="878"/>
+    <w:basedOn w:val="886"/>
     <w:uiPriority w:val="99"/>
     <w:pPr>
       <w:pBdr/>
@@ -14648,9 +14797,9 @@
       </w:tcPr>
     </w:tblStylePr>
   </w:style>
-  <w:style w:type="table" w:styleId="744">
+  <w:style w:type="table" w:styleId="752">
     <w:name w:val="Grid Table 1 Light - Accent 5"/>
-    <w:basedOn w:val="878"/>
+    <w:basedOn w:val="886"/>
     <w:uiPriority w:val="99"/>
     <w:pPr>
       <w:pBdr/>
@@ -14871,9 +15020,9 @@
       </w:tcPr>
     </w:tblStylePr>
   </w:style>
-  <w:style w:type="table" w:styleId="745">
+  <w:style w:type="table" w:styleId="753">
     <w:name w:val="Grid Table 1 Light - Accent 6"/>
-    <w:basedOn w:val="878"/>
+    <w:basedOn w:val="886"/>
     <w:uiPriority w:val="99"/>
     <w:pPr>
       <w:pBdr/>
@@ -15094,9 +15243,9 @@
       </w:tcPr>
     </w:tblStylePr>
   </w:style>
-  <w:style w:type="table" w:styleId="746">
+  <w:style w:type="table" w:styleId="754">
     <w:name w:val="Grid Table 2"/>
-    <w:basedOn w:val="878"/>
+    <w:basedOn w:val="886"/>
     <w:uiPriority w:val="99"/>
     <w:pPr>
       <w:pBdr/>
@@ -15326,9 +15475,9 @@
       </w:tcPr>
     </w:tblStylePr>
   </w:style>
-  <w:style w:type="table" w:styleId="747">
+  <w:style w:type="table" w:styleId="755">
     <w:name w:val="Grid Table 2 - Accent 1"/>
-    <w:basedOn w:val="878"/>
+    <w:basedOn w:val="886"/>
     <w:uiPriority w:val="99"/>
     <w:pPr>
       <w:pBdr/>
@@ -15558,9 +15707,9 @@
       </w:tcPr>
     </w:tblStylePr>
   </w:style>
-  <w:style w:type="table" w:styleId="748">
+  <w:style w:type="table" w:styleId="756">
     <w:name w:val="Grid Table 2 - Accent 2"/>
-    <w:basedOn w:val="878"/>
+    <w:basedOn w:val="886"/>
     <w:uiPriority w:val="99"/>
     <w:pPr>
       <w:pBdr/>
@@ -15790,9 +15939,9 @@
       </w:tcPr>
     </w:tblStylePr>
   </w:style>
-  <w:style w:type="table" w:styleId="749">
+  <w:style w:type="table" w:styleId="757">
     <w:name w:val="Grid Table 2 - Accent 3"/>
-    <w:basedOn w:val="878"/>
+    <w:basedOn w:val="886"/>
     <w:uiPriority w:val="99"/>
     <w:pPr>
       <w:pBdr/>
@@ -16022,9 +16171,9 @@
       </w:tcPr>
     </w:tblStylePr>
   </w:style>
-  <w:style w:type="table" w:styleId="750">
+  <w:style w:type="table" w:styleId="758">
     <w:name w:val="Grid Table 2 - Accent 4"/>
-    <w:basedOn w:val="878"/>
+    <w:basedOn w:val="886"/>
     <w:uiPriority w:val="99"/>
     <w:pPr>
       <w:pBdr/>
@@ -16254,9 +16403,9 @@
       </w:tcPr>
     </w:tblStylePr>
   </w:style>
-  <w:style w:type="table" w:styleId="751">
+  <w:style w:type="table" w:styleId="759">
     <w:name w:val="Grid Table 2 - Accent 5"/>
-    <w:basedOn w:val="878"/>
+    <w:basedOn w:val="886"/>
     <w:uiPriority w:val="99"/>
     <w:pPr>
       <w:pBdr/>
@@ -16486,9 +16635,9 @@
       </w:tcPr>
     </w:tblStylePr>
   </w:style>
-  <w:style w:type="table" w:styleId="752">
+  <w:style w:type="table" w:styleId="760">
     <w:name w:val="Grid Table 2 - Accent 6"/>
-    <w:basedOn w:val="878"/>
+    <w:basedOn w:val="886"/>
     <w:uiPriority w:val="99"/>
     <w:pPr>
       <w:pBdr/>
@@ -16718,9 +16867,9 @@
       </w:tcPr>
     </w:tblStylePr>
   </w:style>
-  <w:style w:type="table" w:styleId="753">
+  <w:style w:type="table" w:styleId="761">
     <w:name w:val="Grid Table 3"/>
-    <w:basedOn w:val="878"/>
+    <w:basedOn w:val="886"/>
     <w:uiPriority w:val="99"/>
     <w:pPr>
       <w:pBdr/>
@@ -16963,9 +17112,9 @@
       </w:tcPr>
     </w:tblStylePr>
   </w:style>
-  <w:style w:type="table" w:styleId="754">
+  <w:style w:type="table" w:styleId="762">
     <w:name w:val="Grid Table 3 - Accent 1"/>
-    <w:basedOn w:val="878"/>
+    <w:basedOn w:val="886"/>
     <w:uiPriority w:val="99"/>
     <w:pPr>
       <w:pBdr/>
@@ -17208,9 +17357,9 @@
       </w:tcPr>
     </w:tblStylePr>
   </w:style>
-  <w:style w:type="table" w:styleId="755">
+  <w:style w:type="table" w:styleId="763">
     <w:name w:val="Grid Table 3 - Accent 2"/>
-    <w:basedOn w:val="878"/>
+    <w:basedOn w:val="886"/>
     <w:uiPriority w:val="99"/>
     <w:pPr>
       <w:pBdr/>
@@ -17453,9 +17602,9 @@
       </w:tcPr>
     </w:tblStylePr>
   </w:style>
-  <w:style w:type="table" w:styleId="756">
+  <w:style w:type="table" w:styleId="764">
     <w:name w:val="Grid Table 3 - Accent 3"/>
-    <w:basedOn w:val="878"/>
+    <w:basedOn w:val="886"/>
     <w:uiPriority w:val="99"/>
     <w:pPr>
       <w:pBdr/>
@@ -17698,9 +17847,9 @@
       </w:tcPr>
     </w:tblStylePr>
   </w:style>
-  <w:style w:type="table" w:styleId="757">
+  <w:style w:type="table" w:styleId="765">
     <w:name w:val="Grid Table 3 - Accent 4"/>
-    <w:basedOn w:val="878"/>
+    <w:basedOn w:val="886"/>
     <w:uiPriority w:val="99"/>
     <w:pPr>
       <w:pBdr/>
@@ -17943,9 +18092,9 @@
       </w:tcPr>
     </w:tblStylePr>
   </w:style>
-  <w:style w:type="table" w:styleId="758">
+  <w:style w:type="table" w:styleId="766">
     <w:name w:val="Grid Table 3 - Accent 5"/>
-    <w:basedOn w:val="878"/>
+    <w:basedOn w:val="886"/>
     <w:uiPriority w:val="99"/>
     <w:pPr>
       <w:pBdr/>
@@ -18188,9 +18337,9 @@
       </w:tcPr>
     </w:tblStylePr>
   </w:style>
-  <w:style w:type="table" w:styleId="759">
+  <w:style w:type="table" w:styleId="767">
     <w:name w:val="Grid Table 3 - Accent 6"/>
-    <w:basedOn w:val="878"/>
+    <w:basedOn w:val="886"/>
     <w:uiPriority w:val="99"/>
     <w:pPr>
       <w:pBdr/>
@@ -18433,9 +18582,9 @@
       </w:tcPr>
     </w:tblStylePr>
   </w:style>
-  <w:style w:type="table" w:styleId="760">
+  <w:style w:type="table" w:styleId="768">
     <w:name w:val="Grid Table 4"/>
-    <w:basedOn w:val="878"/>
+    <w:basedOn w:val="886"/>
     <w:uiPriority w:val="59"/>
     <w:pPr>
       <w:pBdr/>
@@ -18666,9 +18815,9 @@
       </w:tcPr>
     </w:tblStylePr>
   </w:style>
-  <w:style w:type="table" w:styleId="761">
+  <w:style w:type="table" w:styleId="769">
     <w:name w:val="Grid Table 4 - Accent 1"/>
-    <w:basedOn w:val="878"/>
+    <w:basedOn w:val="886"/>
     <w:uiPriority w:val="59"/>
     <w:pPr>
       <w:pBdr/>
@@ -18899,9 +19048,9 @@
       </w:tcPr>
     </w:tblStylePr>
   </w:style>
-  <w:style w:type="table" w:styleId="762">
+  <w:style w:type="table" w:styleId="770">
     <w:name w:val="Grid Table 4 - Accent 2"/>
-    <w:basedOn w:val="878"/>
+    <w:basedOn w:val="886"/>
     <w:uiPriority w:val="59"/>
     <w:pPr>
       <w:pBdr/>
@@ -19132,9 +19281,9 @@
       </w:tcPr>
     </w:tblStylePr>
   </w:style>
-  <w:style w:type="table" w:styleId="763">
+  <w:style w:type="table" w:styleId="771">
     <w:name w:val="Grid Table 4 - Accent 3"/>
-    <w:basedOn w:val="878"/>
+    <w:basedOn w:val="886"/>
     <w:uiPriority w:val="59"/>
     <w:pPr>
       <w:pBdr/>
@@ -19365,9 +19514,9 @@
       </w:tcPr>
     </w:tblStylePr>
   </w:style>
-  <w:style w:type="table" w:styleId="764">
+  <w:style w:type="table" w:styleId="772">
     <w:name w:val="Grid Table 4 - Accent 4"/>
-    <w:basedOn w:val="878"/>
+    <w:basedOn w:val="886"/>
     <w:uiPriority w:val="59"/>
     <w:pPr>
       <w:pBdr/>
@@ -19598,9 +19747,9 @@
       </w:tcPr>
     </w:tblStylePr>
   </w:style>
-  <w:style w:type="table" w:styleId="765">
+  <w:style w:type="table" w:styleId="773">
     <w:name w:val="Grid Table 4 - Accent 5"/>
-    <w:basedOn w:val="878"/>
+    <w:basedOn w:val="886"/>
     <w:uiPriority w:val="59"/>
     <w:pPr>
       <w:pBdr/>
@@ -19831,9 +19980,9 @@
       </w:tcPr>
     </w:tblStylePr>
   </w:style>
-  <w:style w:type="table" w:styleId="766">
+  <w:style w:type="table" w:styleId="774">
     <w:name w:val="Grid Table 4 - Accent 6"/>
-    <w:basedOn w:val="878"/>
+    <w:basedOn w:val="886"/>
     <w:uiPriority w:val="59"/>
     <w:pPr>
       <w:pBdr/>
@@ -20064,9 +20213,9 @@
       </w:tcPr>
     </w:tblStylePr>
   </w:style>
-  <w:style w:type="table" w:styleId="767">
+  <w:style w:type="table" w:styleId="775">
     <w:name w:val="Grid Table 5 Dark"/>
-    <w:basedOn w:val="878"/>
+    <w:basedOn w:val="886"/>
     <w:uiPriority w:val="99"/>
     <w:pPr>
       <w:pBdr/>
@@ -20292,9 +20441,9 @@
       </w:tcPr>
     </w:tblStylePr>
   </w:style>
-  <w:style w:type="table" w:styleId="768">
+  <w:style w:type="table" w:styleId="776">
     <w:name w:val="Grid Table 5 Dark- Accent 1"/>
-    <w:basedOn w:val="878"/>
+    <w:basedOn w:val="886"/>
     <w:uiPriority w:val="99"/>
     <w:pPr>
       <w:pBdr/>
@@ -20520,9 +20669,9 @@
       </w:tcPr>
     </w:tblStylePr>
   </w:style>
-  <w:style w:type="table" w:styleId="769">
+  <w:style w:type="table" w:styleId="777">
     <w:name w:val="Grid Table 5 Dark - Accent 2"/>
-    <w:basedOn w:val="878"/>
+    <w:basedOn w:val="886"/>
     <w:uiPriority w:val="99"/>
     <w:pPr>
       <w:pBdr/>
@@ -20748,9 +20897,9 @@
       </w:tcPr>
     </w:tblStylePr>
   </w:style>
-  <w:style w:type="table" w:styleId="770">
+  <w:style w:type="table" w:styleId="778">
     <w:name w:val="Grid Table 5 Dark - Accent 3"/>
-    <w:basedOn w:val="878"/>
+    <w:basedOn w:val="886"/>
     <w:uiPriority w:val="99"/>
     <w:pPr>
       <w:pBdr/>
@@ -20976,9 +21125,9 @@
       </w:tcPr>
     </w:tblStylePr>
   </w:style>
-  <w:style w:type="table" w:styleId="771">
+  <w:style w:type="table" w:styleId="779">
     <w:name w:val="Grid Table 5 Dark- Accent 4"/>
-    <w:basedOn w:val="878"/>
+    <w:basedOn w:val="886"/>
     <w:uiPriority w:val="99"/>
     <w:pPr>
       <w:pBdr/>
@@ -21204,9 +21353,9 @@
       </w:tcPr>
     </w:tblStylePr>
   </w:style>
-  <w:style w:type="table" w:styleId="772">
+  <w:style w:type="table" w:styleId="780">
     <w:name w:val="Grid Table 5 Dark - Accent 5"/>
-    <w:basedOn w:val="878"/>
+    <w:basedOn w:val="886"/>
     <w:uiPriority w:val="99"/>
     <w:pPr>
       <w:pBdr/>
@@ -21432,9 +21581,9 @@
       </w:tcPr>
     </w:tblStylePr>
   </w:style>
-  <w:style w:type="table" w:styleId="773">
+  <w:style w:type="table" w:styleId="781">
     <w:name w:val="Grid Table 5 Dark - Accent 6"/>
-    <w:basedOn w:val="878"/>
+    <w:basedOn w:val="886"/>
     <w:uiPriority w:val="99"/>
     <w:pPr>
       <w:pBdr/>
@@ -21660,9 +21809,9 @@
       </w:tcPr>
     </w:tblStylePr>
   </w:style>
-  <w:style w:type="table" w:styleId="774">
+  <w:style w:type="table" w:styleId="782">
     <w:name w:val="Grid Table 6 Colorful"/>
-    <w:basedOn w:val="878"/>
+    <w:basedOn w:val="886"/>
     <w:uiPriority w:val="99"/>
     <w:pPr>
       <w:pBdr/>
@@ -21890,9 +22039,9 @@
       </w:tcPr>
     </w:tblStylePr>
   </w:style>
-  <w:style w:type="table" w:styleId="775">
+  <w:style w:type="table" w:styleId="783">
     <w:name w:val="Grid Table 6 Colorful - Accent 1"/>
-    <w:basedOn w:val="878"/>
+    <w:basedOn w:val="886"/>
     <w:uiPriority w:val="99"/>
     <w:pPr>
       <w:pBdr/>
@@ -22120,9 +22269,9 @@
       </w:tcPr>
     </w:tblStylePr>
   </w:style>
-  <w:style w:type="table" w:styleId="776">
+  <w:style w:type="table" w:styleId="784">
     <w:name w:val="Grid Table 6 Colorful - Accent 2"/>
-    <w:basedOn w:val="878"/>
+    <w:basedOn w:val="886"/>
     <w:uiPriority w:val="99"/>
     <w:pPr>
       <w:pBdr/>
@@ -22350,9 +22499,9 @@
       </w:tcPr>
     </w:tblStylePr>
   </w:style>
-  <w:style w:type="table" w:styleId="777">
+  <w:style w:type="table" w:styleId="785">
     <w:name w:val="Grid Table 6 Colorful - Accent 3"/>
-    <w:basedOn w:val="878"/>
+    <w:basedOn w:val="886"/>
     <w:uiPriority w:val="99"/>
     <w:pPr>
       <w:pBdr/>
@@ -22580,9 +22729,9 @@
       </w:tcPr>
     </w:tblStylePr>
   </w:style>
-  <w:style w:type="table" w:styleId="778">
+  <w:style w:type="table" w:styleId="786">
     <w:name w:val="Grid Table 6 Colorful - Accent 4"/>
-    <w:basedOn w:val="878"/>
+    <w:basedOn w:val="886"/>
     <w:uiPriority w:val="99"/>
     <w:pPr>
       <w:pBdr/>
@@ -22810,9 +22959,9 @@
       </w:tcPr>
     </w:tblStylePr>
   </w:style>
-  <w:style w:type="table" w:styleId="779">
+  <w:style w:type="table" w:styleId="787">
     <w:name w:val="Grid Table 6 Colorful - Accent 5"/>
-    <w:basedOn w:val="878"/>
+    <w:basedOn w:val="886"/>
     <w:uiPriority w:val="99"/>
     <w:pPr>
       <w:pBdr/>
@@ -23040,9 +23189,9 @@
       </w:tcPr>
     </w:tblStylePr>
   </w:style>
-  <w:style w:type="table" w:styleId="780">
+  <w:style w:type="table" w:styleId="788">
     <w:name w:val="Grid Table 6 Colorful - Accent 6"/>
-    <w:basedOn w:val="878"/>
+    <w:basedOn w:val="886"/>
     <w:uiPriority w:val="99"/>
     <w:pPr>
       <w:pBdr/>
@@ -23270,9 +23419,9 @@
       </w:tcPr>
     </w:tblStylePr>
   </w:style>
-  <w:style w:type="table" w:styleId="781">
+  <w:style w:type="table" w:styleId="789">
     <w:name w:val="Grid Table 7 Colorful"/>
-    <w:basedOn w:val="878"/>
+    <w:basedOn w:val="886"/>
     <w:uiPriority w:val="99"/>
     <w:pPr>
       <w:pBdr/>
@@ -23524,9 +23673,9 @@
       </w:tcPr>
     </w:tblStylePr>
   </w:style>
-  <w:style w:type="table" w:styleId="782">
+  <w:style w:type="table" w:styleId="790">
     <w:name w:val="Grid Table 7 Colorful - Accent 1"/>
-    <w:basedOn w:val="878"/>
+    <w:basedOn w:val="886"/>
     <w:uiPriority w:val="99"/>
     <w:pPr>
       <w:pBdr/>
@@ -23778,9 +23927,9 @@
       </w:tcPr>
     </w:tblStylePr>
   </w:style>
-  <w:style w:type="table" w:styleId="783">
+  <w:style w:type="table" w:styleId="791">
     <w:name w:val="Grid Table 7 Colorful - Accent 2"/>
-    <w:basedOn w:val="878"/>
+    <w:basedOn w:val="886"/>
     <w:uiPriority w:val="99"/>
     <w:pPr>
       <w:pBdr/>
@@ -24032,9 +24181,9 @@
       </w:tcPr>
     </w:tblStylePr>
   </w:style>
-  <w:style w:type="table" w:styleId="784">
+  <w:style w:type="table" w:styleId="792">
     <w:name w:val="Grid Table 7 Colorful - Accent 3"/>
-    <w:basedOn w:val="878"/>
+    <w:basedOn w:val="886"/>
     <w:uiPriority w:val="99"/>
     <w:pPr>
       <w:pBdr/>
@@ -24286,9 +24435,9 @@
       </w:tcPr>
     </w:tblStylePr>
   </w:style>
-  <w:style w:type="table" w:styleId="785">
+  <w:style w:type="table" w:styleId="793">
     <w:name w:val="Grid Table 7 Colorful - Accent 4"/>
-    <w:basedOn w:val="878"/>
+    <w:basedOn w:val="886"/>
     <w:uiPriority w:val="99"/>
     <w:pPr>
       <w:pBdr/>
@@ -24540,9 +24689,9 @@
       </w:tcPr>
     </w:tblStylePr>
   </w:style>
-  <w:style w:type="table" w:styleId="786">
+  <w:style w:type="table" w:styleId="794">
     <w:name w:val="Grid Table 7 Colorful - Accent 5"/>
-    <w:basedOn w:val="878"/>
+    <w:basedOn w:val="886"/>
     <w:uiPriority w:val="99"/>
     <w:pPr>
       <w:pBdr/>
@@ -24794,9 +24943,9 @@
       </w:tcPr>
     </w:tblStylePr>
   </w:style>
-  <w:style w:type="table" w:styleId="787">
+  <w:style w:type="table" w:styleId="795">
     <w:name w:val="Grid Table 7 Colorful - Accent 6"/>
-    <w:basedOn w:val="878"/>
+    <w:basedOn w:val="886"/>
     <w:uiPriority w:val="99"/>
     <w:pPr>
       <w:pBdr/>
@@ -25048,9 +25197,9 @@
       </w:tcPr>
     </w:tblStylePr>
   </w:style>
-  <w:style w:type="table" w:styleId="788">
+  <w:style w:type="table" w:styleId="796">
     <w:name w:val="List Table 1 Light"/>
-    <w:basedOn w:val="878"/>
+    <w:basedOn w:val="886"/>
     <w:uiPriority w:val="99"/>
     <w:pPr>
       <w:pBdr/>
@@ -25264,9 +25413,9 @@
       </w:tcPr>
     </w:tblStylePr>
   </w:style>
-  <w:style w:type="table" w:styleId="789">
+  <w:style w:type="table" w:styleId="797">
     <w:name w:val="List Table 1 Light - Accent 1"/>
-    <w:basedOn w:val="878"/>
+    <w:basedOn w:val="886"/>
     <w:uiPriority w:val="99"/>
     <w:pPr>
       <w:pBdr/>
@@ -25480,9 +25629,9 @@
       </w:tcPr>
     </w:tblStylePr>
   </w:style>
-  <w:style w:type="table" w:styleId="790">
+  <w:style w:type="table" w:styleId="798">
     <w:name w:val="List Table 1 Light - Accent 2"/>
-    <w:basedOn w:val="878"/>
+    <w:basedOn w:val="886"/>
     <w:uiPriority w:val="99"/>
     <w:pPr>
       <w:pBdr/>
@@ -25696,9 +25845,9 @@
       </w:tcPr>
     </w:tblStylePr>
   </w:style>
-  <w:style w:type="table" w:styleId="791">
+  <w:style w:type="table" w:styleId="799">
     <w:name w:val="List Table 1 Light - Accent 3"/>
-    <w:basedOn w:val="878"/>
+    <w:basedOn w:val="886"/>
     <w:uiPriority w:val="99"/>
     <w:pPr>
       <w:pBdr/>
@@ -25912,9 +26061,9 @@
       </w:tcPr>
     </w:tblStylePr>
   </w:style>
-  <w:style w:type="table" w:styleId="792">
+  <w:style w:type="table" w:styleId="800">
     <w:name w:val="List Table 1 Light - Accent 4"/>
-    <w:basedOn w:val="878"/>
+    <w:basedOn w:val="886"/>
     <w:uiPriority w:val="99"/>
     <w:pPr>
       <w:pBdr/>
@@ -26128,9 +26277,9 @@
       </w:tcPr>
     </w:tblStylePr>
   </w:style>
-  <w:style w:type="table" w:styleId="793">
+  <w:style w:type="table" w:styleId="801">
     <w:name w:val="List Table 1 Light - Accent 5"/>
-    <w:basedOn w:val="878"/>
+    <w:basedOn w:val="886"/>
     <w:uiPriority w:val="99"/>
     <w:pPr>
       <w:pBdr/>
@@ -26344,9 +26493,9 @@
       </w:tcPr>
     </w:tblStylePr>
   </w:style>
-  <w:style w:type="table" w:styleId="794">
+  <w:style w:type="table" w:styleId="802">
     <w:name w:val="List Table 1 Light - Accent 6"/>
-    <w:basedOn w:val="878"/>
+    <w:basedOn w:val="886"/>
     <w:uiPriority w:val="99"/>
     <w:pPr>
       <w:pBdr/>
@@ -26560,9 +26709,9 @@
       </w:tcPr>
     </w:tblStylePr>
   </w:style>
-  <w:style w:type="table" w:styleId="795">
+  <w:style w:type="table" w:styleId="803">
     <w:name w:val="List Table 2"/>
-    <w:basedOn w:val="878"/>
+    <w:basedOn w:val="886"/>
     <w:uiPriority w:val="99"/>
     <w:pPr>
       <w:pBdr/>
@@ -26798,9 +26947,9 @@
       </w:tcPr>
     </w:tblStylePr>
   </w:style>
-  <w:style w:type="table" w:styleId="796">
+  <w:style w:type="table" w:styleId="804">
     <w:name w:val="List Table 2 - Accent 1"/>
-    <w:basedOn w:val="878"/>
+    <w:basedOn w:val="886"/>
     <w:uiPriority w:val="99"/>
     <w:pPr>
       <w:pBdr/>
@@ -27036,9 +27185,9 @@
       </w:tcPr>
     </w:tblStylePr>
   </w:style>
-  <w:style w:type="table" w:styleId="797">
+  <w:style w:type="table" w:styleId="805">
     <w:name w:val="List Table 2 - Accent 2"/>
-    <w:basedOn w:val="878"/>
+    <w:basedOn w:val="886"/>
     <w:uiPriority w:val="99"/>
     <w:pPr>
       <w:pBdr/>
@@ -27274,9 +27423,9 @@
       </w:tcPr>
     </w:tblStylePr>
   </w:style>
-  <w:style w:type="table" w:styleId="798">
+  <w:style w:type="table" w:styleId="806">
     <w:name w:val="List Table 2 - Accent 3"/>
-    <w:basedOn w:val="878"/>
+    <w:basedOn w:val="886"/>
     <w:uiPriority w:val="99"/>
     <w:pPr>
       <w:pBdr/>
@@ -27512,9 +27661,9 @@
       </w:tcPr>
     </w:tblStylePr>
   </w:style>
-  <w:style w:type="table" w:styleId="799">
+  <w:style w:type="table" w:styleId="807">
     <w:name w:val="List Table 2 - Accent 4"/>
-    <w:basedOn w:val="878"/>
+    <w:basedOn w:val="886"/>
     <w:uiPriority w:val="99"/>
     <w:pPr>
       <w:pBdr/>
@@ -27750,9 +27899,9 @@
       </w:tcPr>
     </w:tblStylePr>
   </w:style>
-  <w:style w:type="table" w:styleId="800">
+  <w:style w:type="table" w:styleId="808">
     <w:name w:val="List Table 2 - Accent 5"/>
-    <w:basedOn w:val="878"/>
+    <w:basedOn w:val="886"/>
     <w:uiPriority w:val="99"/>
     <w:pPr>
       <w:pBdr/>
@@ -27988,9 +28137,9 @@
       </w:tcPr>
     </w:tblStylePr>
   </w:style>
-  <w:style w:type="table" w:styleId="801">
+  <w:style w:type="table" w:styleId="809">
     <w:name w:val="List Table 2 - Accent 6"/>
-    <w:basedOn w:val="878"/>
+    <w:basedOn w:val="886"/>
     <w:uiPriority w:val="99"/>
     <w:pPr>
       <w:pBdr/>
@@ -28226,9 +28375,9 @@
       </w:tcPr>
     </w:tblStylePr>
   </w:style>
-  <w:style w:type="table" w:styleId="802">
+  <w:style w:type="table" w:styleId="810">
     <w:name w:val="List Table 3"/>
-    <w:basedOn w:val="878"/>
+    <w:basedOn w:val="886"/>
     <w:uiPriority w:val="99"/>
     <w:pPr>
       <w:pBdr/>
@@ -28454,9 +28603,9 @@
       </w:tcPr>
     </w:tblStylePr>
   </w:style>
-  <w:style w:type="table" w:styleId="803">
+  <w:style w:type="table" w:styleId="811">
     <w:name w:val="List Table 3 - Accent 1"/>
-    <w:basedOn w:val="878"/>
+    <w:basedOn w:val="886"/>
     <w:uiPriority w:val="99"/>
     <w:pPr>
       <w:pBdr/>
@@ -28682,9 +28831,9 @@
       </w:tcPr>
     </w:tblStylePr>
   </w:style>
-  <w:style w:type="table" w:styleId="804">
+  <w:style w:type="table" w:styleId="812">
     <w:name w:val="List Table 3 - Accent 2"/>
-    <w:basedOn w:val="878"/>
+    <w:basedOn w:val="886"/>
     <w:uiPriority w:val="99"/>
     <w:pPr>
       <w:pBdr/>
@@ -28910,9 +29059,9 @@
       </w:tcPr>
     </w:tblStylePr>
   </w:style>
-  <w:style w:type="table" w:styleId="805">
+  <w:style w:type="table" w:styleId="813">
     <w:name w:val="List Table 3 - Accent 3"/>
-    <w:basedOn w:val="878"/>
+    <w:basedOn w:val="886"/>
     <w:uiPriority w:val="99"/>
     <w:pPr>
       <w:pBdr/>
@@ -29138,9 +29287,9 @@
       </w:tcPr>
     </w:tblStylePr>
   </w:style>
-  <w:style w:type="table" w:styleId="806">
+  <w:style w:type="table" w:styleId="814">
     <w:name w:val="List Table 3 - Accent 4"/>
-    <w:basedOn w:val="878"/>
+    <w:basedOn w:val="886"/>
     <w:uiPriority w:val="99"/>
     <w:pPr>
       <w:pBdr/>
@@ -29366,9 +29515,9 @@
       </w:tcPr>
     </w:tblStylePr>
   </w:style>
-  <w:style w:type="table" w:styleId="807">
+  <w:style w:type="table" w:styleId="815">
     <w:name w:val="List Table 3 - Accent 5"/>
-    <w:basedOn w:val="878"/>
+    <w:basedOn w:val="886"/>
     <w:uiPriority w:val="99"/>
     <w:pPr>
       <w:pBdr/>
@@ -29594,9 +29743,9 @@
       </w:tcPr>
     </w:tblStylePr>
   </w:style>
-  <w:style w:type="table" w:styleId="808">
+  <w:style w:type="table" w:styleId="816">
     <w:name w:val="List Table 3 - Accent 6"/>
-    <w:basedOn w:val="878"/>
+    <w:basedOn w:val="886"/>
     <w:uiPriority w:val="99"/>
     <w:pPr>
       <w:pBdr/>
@@ -29822,9 +29971,9 @@
       </w:tcPr>
     </w:tblStylePr>
   </w:style>
-  <w:style w:type="table" w:styleId="809">
+  <w:style w:type="table" w:styleId="817">
     <w:name w:val="List Table 4"/>
-    <w:basedOn w:val="878"/>
+    <w:basedOn w:val="886"/>
     <w:uiPriority w:val="99"/>
     <w:pPr>
       <w:pBdr/>
@@ -30047,9 +30196,9 @@
       </w:tcPr>
     </w:tblStylePr>
   </w:style>
-  <w:style w:type="table" w:styleId="810">
+  <w:style w:type="table" w:styleId="818">
     <w:name w:val="List Table 4 - Accent 1"/>
-    <w:basedOn w:val="878"/>
+    <w:basedOn w:val="886"/>
     <w:uiPriority w:val="99"/>
     <w:pPr>
       <w:pBdr/>
@@ -30272,9 +30421,9 @@
       </w:tcPr>
     </w:tblStylePr>
   </w:style>
-  <w:style w:type="table" w:styleId="811">
+  <w:style w:type="table" w:styleId="819">
     <w:name w:val="List Table 4 - Accent 2"/>
-    <w:basedOn w:val="878"/>
+    <w:basedOn w:val="886"/>
     <w:uiPriority w:val="99"/>
     <w:pPr>
       <w:pBdr/>
@@ -30497,9 +30646,9 @@
       </w:tcPr>
     </w:tblStylePr>
   </w:style>
-  <w:style w:type="table" w:styleId="812">
+  <w:style w:type="table" w:styleId="820">
     <w:name w:val="List Table 4 - Accent 3"/>
-    <w:basedOn w:val="878"/>
+    <w:basedOn w:val="886"/>
     <w:uiPriority w:val="99"/>
     <w:pPr>
       <w:pBdr/>
@@ -30722,9 +30871,9 @@
       </w:tcPr>
     </w:tblStylePr>
   </w:style>
-  <w:style w:type="table" w:styleId="813">
+  <w:style w:type="table" w:styleId="821">
     <w:name w:val="List Table 4 - Accent 4"/>
-    <w:basedOn w:val="878"/>
+    <w:basedOn w:val="886"/>
     <w:uiPriority w:val="99"/>
     <w:pPr>
       <w:pBdr/>
@@ -30947,9 +31096,9 @@
       </w:tcPr>
     </w:tblStylePr>
   </w:style>
-  <w:style w:type="table" w:styleId="814">
+  <w:style w:type="table" w:styleId="822">
     <w:name w:val="List Table 4 - Accent 5"/>
-    <w:basedOn w:val="878"/>
+    <w:basedOn w:val="886"/>
     <w:uiPriority w:val="99"/>
     <w:pPr>
       <w:pBdr/>
@@ -31172,9 +31321,9 @@
       </w:tcPr>
     </w:tblStylePr>
   </w:style>
-  <w:style w:type="table" w:styleId="815">
+  <w:style w:type="table" w:styleId="823">
     <w:name w:val="List Table 4 - Accent 6"/>
-    <w:basedOn w:val="878"/>
+    <w:basedOn w:val="886"/>
     <w:uiPriority w:val="99"/>
     <w:pPr>
       <w:pBdr/>
@@ -31397,9 +31546,9 @@
       </w:tcPr>
     </w:tblStylePr>
   </w:style>
-  <w:style w:type="table" w:styleId="816">
+  <w:style w:type="table" w:styleId="824">
     <w:name w:val="List Table 5 Dark"/>
-    <w:basedOn w:val="878"/>
+    <w:basedOn w:val="886"/>
     <w:uiPriority w:val="99"/>
     <w:pPr>
       <w:pBdr/>
@@ -31639,9 +31788,9 @@
       </w:tcPr>
     </w:tblStylePr>
   </w:style>
-  <w:style w:type="table" w:styleId="817">
+  <w:style w:type="table" w:styleId="825">
     <w:name w:val="List Table 5 Dark - Accent 1"/>
-    <w:basedOn w:val="878"/>
+    <w:basedOn w:val="886"/>
     <w:uiPriority w:val="99"/>
     <w:pPr>
       <w:pBdr/>
@@ -31881,9 +32030,9 @@
       </w:tcPr>
     </w:tblStylePr>
   </w:style>
-  <w:style w:type="table" w:styleId="818">
+  <w:style w:type="table" w:styleId="826">
     <w:name w:val="List Table 5 Dark - Accent 2"/>
-    <w:basedOn w:val="878"/>
+    <w:basedOn w:val="886"/>
     <w:uiPriority w:val="99"/>
     <w:pPr>
       <w:pBdr/>
@@ -32123,9 +32272,9 @@
       </w:tcPr>
     </w:tblStylePr>
   </w:style>
-  <w:style w:type="table" w:styleId="819">
+  <w:style w:type="table" w:styleId="827">
     <w:name w:val="List Table 5 Dark - Accent 3"/>
-    <w:basedOn w:val="878"/>
+    <w:basedOn w:val="886"/>
     <w:uiPriority w:val="99"/>
     <w:pPr>
       <w:pBdr/>
@@ -32365,9 +32514,9 @@
       </w:tcPr>
     </w:tblStylePr>
   </w:style>
-  <w:style w:type="table" w:styleId="820">
+  <w:style w:type="table" w:styleId="828">
     <w:name w:val="List Table 5 Dark - Accent 4"/>
-    <w:basedOn w:val="878"/>
+    <w:basedOn w:val="886"/>
     <w:uiPriority w:val="99"/>
     <w:pPr>
       <w:pBdr/>
@@ -32607,9 +32756,9 @@
       </w:tcPr>
     </w:tblStylePr>
   </w:style>
-  <w:style w:type="table" w:styleId="821">
+  <w:style w:type="table" w:styleId="829">
     <w:name w:val="List Table 5 Dark - Accent 5"/>
-    <w:basedOn w:val="878"/>
+    <w:basedOn w:val="886"/>
     <w:uiPriority w:val="99"/>
     <w:pPr>
       <w:pBdr/>
@@ -32849,9 +32998,9 @@
       </w:tcPr>
     </w:tblStylePr>
   </w:style>
-  <w:style w:type="table" w:styleId="822">
+  <w:style w:type="table" w:styleId="830">
     <w:name w:val="List Table 5 Dark - Accent 6"/>
-    <w:basedOn w:val="878"/>
+    <w:basedOn w:val="886"/>
     <w:uiPriority w:val="99"/>
     <w:pPr>
       <w:pBdr/>
@@ -33091,9 +33240,9 @@
       </w:tcPr>
     </w:tblStylePr>
   </w:style>
-  <w:style w:type="table" w:styleId="823">
+  <w:style w:type="table" w:styleId="831">
     <w:name w:val="List Table 6 Colorful"/>
-    <w:basedOn w:val="878"/>
+    <w:basedOn w:val="886"/>
     <w:uiPriority w:val="99"/>
     <w:pPr>
       <w:pBdr/>
@@ -33314,9 +33463,9 @@
       </w:tcPr>
     </w:tblStylePr>
   </w:style>
-  <w:style w:type="table" w:styleId="824">
+  <w:style w:type="table" w:styleId="832">
     <w:name w:val="List Table 6 Colorful - Accent 1"/>
-    <w:basedOn w:val="878"/>
+    <w:basedOn w:val="886"/>
     <w:uiPriority w:val="99"/>
     <w:pPr>
       <w:pBdr/>
@@ -33537,9 +33686,9 @@
       </w:tcPr>
     </w:tblStylePr>
   </w:style>
-  <w:style w:type="table" w:styleId="825">
+  <w:style w:type="table" w:styleId="833">
     <w:name w:val="List Table 6 Colorful - Accent 2"/>
-    <w:basedOn w:val="878"/>
+    <w:basedOn w:val="886"/>
     <w:uiPriority w:val="99"/>
     <w:pPr>
       <w:pBdr/>
@@ -33760,9 +33909,9 @@
       </w:tcPr>
     </w:tblStylePr>
   </w:style>
-  <w:style w:type="table" w:styleId="826">
+  <w:style w:type="table" w:styleId="834">
     <w:name w:val="List Table 6 Colorful - Accent 3"/>
-    <w:basedOn w:val="878"/>
+    <w:basedOn w:val="886"/>
     <w:uiPriority w:val="99"/>
     <w:pPr>
       <w:pBdr/>
@@ -33983,9 +34132,9 @@
       </w:tcPr>
     </w:tblStylePr>
   </w:style>
-  <w:style w:type="table" w:styleId="827">
+  <w:style w:type="table" w:styleId="835">
     <w:name w:val="List Table 6 Colorful - Accent 4"/>
-    <w:basedOn w:val="878"/>
+    <w:basedOn w:val="886"/>
     <w:uiPriority w:val="99"/>
     <w:pPr>
       <w:pBdr/>
@@ -34206,9 +34355,9 @@
       </w:tcPr>
     </w:tblStylePr>
   </w:style>
-  <w:style w:type="table" w:styleId="828">
+  <w:style w:type="table" w:styleId="836">
     <w:name w:val="List Table 6 Colorful - Accent 5"/>
-    <w:basedOn w:val="878"/>
+    <w:basedOn w:val="886"/>
     <w:uiPriority w:val="99"/>
     <w:pPr>
       <w:pBdr/>
@@ -34429,9 +34578,9 @@
       </w:tcPr>
     </w:tblStylePr>
   </w:style>
-  <w:style w:type="table" w:styleId="829">
+  <w:style w:type="table" w:styleId="837">
     <w:name w:val="List Table 6 Colorful - Accent 6"/>
-    <w:basedOn w:val="878"/>
+    <w:basedOn w:val="886"/>
     <w:uiPriority w:val="99"/>
     <w:pPr>
       <w:pBdr/>
@@ -34652,9 +34801,9 @@
       </w:tcPr>
     </w:tblStylePr>
   </w:style>
-  <w:style w:type="table" w:styleId="830">
+  <w:style w:type="table" w:styleId="838">
     <w:name w:val="List Table 7 Colorful"/>
-    <w:basedOn w:val="878"/>
+    <w:basedOn w:val="886"/>
     <w:uiPriority w:val="99"/>
     <w:pPr>
       <w:pBdr/>
@@ -34908,9 +35057,9 @@
       </w:tcPr>
     </w:tblStylePr>
   </w:style>
-  <w:style w:type="table" w:styleId="831">
+  <w:style w:type="table" w:styleId="839">
     <w:name w:val="List Table 7 Colorful - Accent 1"/>
-    <w:basedOn w:val="878"/>
+    <w:basedOn w:val="886"/>
     <w:uiPriority w:val="99"/>
     <w:pPr>
       <w:pBdr/>
@@ -35164,9 +35313,9 @@
       </w:tcPr>
     </w:tblStylePr>
   </w:style>
-  <w:style w:type="table" w:styleId="832">
+  <w:style w:type="table" w:styleId="840">
     <w:name w:val="List Table 7 Colorful - Accent 2"/>
-    <w:basedOn w:val="878"/>
+    <w:basedOn w:val="886"/>
     <w:uiPriority w:val="99"/>
     <w:pPr>
       <w:pBdr/>
@@ -35420,9 +35569,9 @@
       </w:tcPr>
     </w:tblStylePr>
   </w:style>
-  <w:style w:type="table" w:styleId="833">
+  <w:style w:type="table" w:styleId="841">
     <w:name w:val="List Table 7 Colorful - Accent 3"/>
-    <w:basedOn w:val="878"/>
+    <w:basedOn w:val="886"/>
     <w:uiPriority w:val="99"/>
     <w:pPr>
       <w:pBdr/>
@@ -35676,9 +35825,9 @@
       </w:tcPr>
     </w:tblStylePr>
   </w:style>
-  <w:style w:type="table" w:styleId="834">
+  <w:style w:type="table" w:styleId="842">
     <w:name w:val="List Table 7 Colorful - Accent 4"/>
-    <w:basedOn w:val="878"/>
+    <w:basedOn w:val="886"/>
     <w:uiPriority w:val="99"/>
     <w:pPr>
       <w:pBdr/>
@@ -35932,9 +36081,9 @@
       </w:tcPr>
     </w:tblStylePr>
   </w:style>
-  <w:style w:type="table" w:styleId="835">
+  <w:style w:type="table" w:styleId="843">
     <w:name w:val="List Table 7 Colorful - Accent 5"/>
-    <w:basedOn w:val="878"/>
+    <w:basedOn w:val="886"/>
     <w:uiPriority w:val="99"/>
     <w:pPr>
       <w:pBdr/>
@@ -36188,9 +36337,9 @@
       </w:tcPr>
     </w:tblStylePr>
   </w:style>
-  <w:style w:type="table" w:styleId="836">
+  <w:style w:type="table" w:styleId="844">
     <w:name w:val="List Table 7 Colorful - Accent 6"/>
-    <w:basedOn w:val="878"/>
+    <w:basedOn w:val="886"/>
     <w:uiPriority w:val="99"/>
     <w:pPr>
       <w:pBdr/>
@@ -36444,9 +36593,9 @@
       </w:tcPr>
     </w:tblStylePr>
   </w:style>
-  <w:style w:type="table" w:styleId="837">
+  <w:style w:type="table" w:styleId="845">
     <w:name w:val="Lined - Accent"/>
-    <w:basedOn w:val="878"/>
+    <w:basedOn w:val="886"/>
     <w:uiPriority w:val="99"/>
     <w:pPr>
       <w:pBdr/>
@@ -36681,9 +36830,9 @@
       </w:tcPr>
     </w:tblStylePr>
   </w:style>
-  <w:style w:type="table" w:styleId="838">
+  <w:style w:type="table" w:styleId="846">
     <w:name w:val="Lined - Accent 1"/>
-    <w:basedOn w:val="878"/>
+    <w:basedOn w:val="886"/>
     <w:uiPriority w:val="99"/>
     <w:pPr>
       <w:pBdr/>
@@ -36918,9 +37067,9 @@
       </w:tcPr>
     </w:tblStylePr>
   </w:style>
-  <w:style w:type="table" w:styleId="839">
+  <w:style w:type="table" w:styleId="847">
     <w:name w:val="Lined - Accent 2"/>
-    <w:basedOn w:val="878"/>
+    <w:basedOn w:val="886"/>
     <w:uiPriority w:val="99"/>
     <w:pPr>
       <w:pBdr/>
@@ -37155,9 +37304,9 @@
       </w:tcPr>
     </w:tblStylePr>
   </w:style>
-  <w:style w:type="table" w:styleId="840">
+  <w:style w:type="table" w:styleId="848">
     <w:name w:val="Lined - Accent 3"/>
-    <w:basedOn w:val="878"/>
+    <w:basedOn w:val="886"/>
     <w:uiPriority w:val="99"/>
     <w:pPr>
       <w:pBdr/>
@@ -37392,9 +37541,9 @@
       </w:tcPr>
     </w:tblStylePr>
   </w:style>
-  <w:style w:type="table" w:styleId="841">
+  <w:style w:type="table" w:styleId="849">
     <w:name w:val="Lined - Accent 4"/>
-    <w:basedOn w:val="878"/>
+    <w:basedOn w:val="886"/>
     <w:uiPriority w:val="99"/>
     <w:pPr>
       <w:pBdr/>
@@ -37629,9 +37778,9 @@
       </w:tcPr>
     </w:tblStylePr>
   </w:style>
-  <w:style w:type="table" w:styleId="842">
+  <w:style w:type="table" w:styleId="850">
     <w:name w:val="Lined - Accent 5"/>
-    <w:basedOn w:val="878"/>
+    <w:basedOn w:val="886"/>
     <w:uiPriority w:val="99"/>
     <w:pPr>
       <w:pBdr/>
@@ -37866,9 +38015,9 @@
       </w:tcPr>
     </w:tblStylePr>
   </w:style>
-  <w:style w:type="table" w:styleId="843">
+  <w:style w:type="table" w:styleId="851">
     <w:name w:val="Lined - Accent 6"/>
-    <w:basedOn w:val="878"/>
+    <w:basedOn w:val="886"/>
     <w:uiPriority w:val="99"/>
     <w:pPr>
       <w:pBdr/>
@@ -38103,9 +38252,9 @@
       </w:tcPr>
     </w:tblStylePr>
   </w:style>
-  <w:style w:type="table" w:styleId="844">
+  <w:style w:type="table" w:styleId="852">
     <w:name w:val="Bordered &amp; Lined - Accent"/>
-    <w:basedOn w:val="878"/>
+    <w:basedOn w:val="886"/>
     <w:uiPriority w:val="99"/>
     <w:pPr>
       <w:pBdr/>
@@ -38347,9 +38496,9 @@
       </w:tcPr>
     </w:tblStylePr>
   </w:style>
-  <w:style w:type="table" w:styleId="845">
+  <w:style w:type="table" w:styleId="853">
     <w:name w:val="Bordered &amp; Lined - Accent 1"/>
-    <w:basedOn w:val="878"/>
+    <w:basedOn w:val="886"/>
     <w:uiPriority w:val="99"/>
     <w:pPr>
       <w:pBdr/>
@@ -38591,9 +38740,9 @@
       </w:tcPr>
     </w:tblStylePr>
   </w:style>
-  <w:style w:type="table" w:styleId="846">
+  <w:style w:type="table" w:styleId="854">
     <w:name w:val="Bordered &amp; Lined - Accent 2"/>
-    <w:basedOn w:val="878"/>
+    <w:basedOn w:val="886"/>
     <w:uiPriority w:val="99"/>
     <w:pPr>
       <w:pBdr/>
@@ -38835,9 +38984,9 @@
       </w:tcPr>
     </w:tblStylePr>
   </w:style>
-  <w:style w:type="table" w:styleId="847">
+  <w:style w:type="table" w:styleId="855">
     <w:name w:val="Bordered &amp; Lined - Accent 3"/>
-    <w:basedOn w:val="878"/>
+    <w:basedOn w:val="886"/>
     <w:uiPriority w:val="99"/>
     <w:pPr>
       <w:pBdr/>
@@ -39079,9 +39228,9 @@
       </w:tcPr>
     </w:tblStylePr>
   </w:style>
-  <w:style w:type="table" w:styleId="848">
+  <w:style w:type="table" w:styleId="856">
     <w:name w:val="Bordered &amp; Lined - Accent 4"/>
-    <w:basedOn w:val="878"/>
+    <w:basedOn w:val="886"/>
     <w:uiPriority w:val="99"/>
     <w:pPr>
       <w:pBdr/>
@@ -39323,9 +39472,9 @@
       </w:tcPr>
     </w:tblStylePr>
   </w:style>
-  <w:style w:type="table" w:styleId="849">
+  <w:style w:type="table" w:styleId="857">
     <w:name w:val="Bordered &amp; Lined - Accent 5"/>
-    <w:basedOn w:val="878"/>
+    <w:basedOn w:val="886"/>
     <w:uiPriority w:val="99"/>
     <w:pPr>
       <w:pBdr/>
@@ -39567,9 +39716,9 @@
       </w:tcPr>
     </w:tblStylePr>
   </w:style>
-  <w:style w:type="table" w:styleId="850">
+  <w:style w:type="table" w:styleId="858">
     <w:name w:val="Bordered &amp; Lined - Accent 6"/>
-    <w:basedOn w:val="878"/>
+    <w:basedOn w:val="886"/>
     <w:uiPriority w:val="99"/>
     <w:pPr>
       <w:pBdr/>
@@ -39811,9 +39960,9 @@
       </w:tcPr>
     </w:tblStylePr>
   </w:style>
-  <w:style w:type="table" w:styleId="851">
+  <w:style w:type="table" w:styleId="859">
     <w:name w:val="Bordered"/>
-    <w:basedOn w:val="878"/>
+    <w:basedOn w:val="886"/>
     <w:uiPriority w:val="99"/>
     <w:pPr>
       <w:pBdr/>
@@ -40042,9 +40191,9 @@
       </w:tcPr>
     </w:tblStylePr>
   </w:style>
-  <w:style w:type="table" w:styleId="852">
+  <w:style w:type="table" w:styleId="860">
     <w:name w:val="Bordered - Accent 1"/>
-    <w:basedOn w:val="878"/>
+    <w:basedOn w:val="886"/>
     <w:uiPriority w:val="99"/>
     <w:pPr>
       <w:pBdr/>
@@ -40273,9 +40422,9 @@
       </w:tcPr>
     </w:tblStylePr>
   </w:style>
-  <w:style w:type="table" w:styleId="853">
+  <w:style w:type="table" w:styleId="861">
     <w:name w:val="Bordered - Accent 2"/>
-    <w:basedOn w:val="878"/>
+    <w:basedOn w:val="886"/>
     <w:uiPriority w:val="99"/>
     <w:pPr>
       <w:pBdr/>
@@ -40504,9 +40653,9 @@
       </w:tcPr>
     </w:tblStylePr>
   </w:style>
-  <w:style w:type="table" w:styleId="854">
+  <w:style w:type="table" w:styleId="862">
     <w:name w:val="Bordered - Accent 3"/>
-    <w:basedOn w:val="878"/>
+    <w:basedOn w:val="886"/>
     <w:uiPriority w:val="99"/>
     <w:pPr>
       <w:pBdr/>
@@ -40735,9 +40884,9 @@
       </w:tcPr>
     </w:tblStylePr>
   </w:style>
-  <w:style w:type="table" w:styleId="855">
+  <w:style w:type="table" w:styleId="863">
     <w:name w:val="Bordered - Accent 4"/>
-    <w:basedOn w:val="878"/>
+    <w:basedOn w:val="886"/>
     <w:uiPriority w:val="99"/>
     <w:pPr>
       <w:pBdr/>
@@ -40966,9 +41115,9 @@
       </w:tcPr>
     </w:tblStylePr>
   </w:style>
-  <w:style w:type="table" w:styleId="856">
+  <w:style w:type="table" w:styleId="864">
     <w:name w:val="Bordered - Accent 5"/>
-    <w:basedOn w:val="878"/>
+    <w:basedOn w:val="886"/>
     <w:uiPriority w:val="99"/>
     <w:pPr>
       <w:pBdr/>
@@ -41197,9 +41346,9 @@
       </w:tcPr>
     </w:tblStylePr>
   </w:style>
-  <w:style w:type="table" w:styleId="857">
+  <w:style w:type="table" w:styleId="865">
     <w:name w:val="Bordered - Accent 6"/>
-    <w:basedOn w:val="878"/>
+    <w:basedOn w:val="886"/>
     <w:uiPriority w:val="99"/>
     <w:pPr>
       <w:pBdr/>
@@ -41428,7 +41577,7 @@
       </w:tcPr>
     </w:tblStylePr>
   </w:style>
-  <w:style w:type="character" w:styleId="858">
+  <w:style w:type="character" w:styleId="866">
     <w:name w:val="Hyperlink"/>
     <w:uiPriority w:val="99"/>
     <w:unhideWhenUsed/>
@@ -41442,10 +41591,10 @@
       <w:u w:val="single"/>
     </w:rPr>
   </w:style>
-  <w:style w:type="paragraph" w:styleId="859">
+  <w:style w:type="paragraph" w:styleId="867">
     <w:name w:val="footnote text"/>
-    <w:basedOn w:val="876"/>
-    <w:link w:val="860"/>
+    <w:basedOn w:val="884"/>
+    <w:link w:val="868"/>
     <w:uiPriority w:val="99"/>
     <w:semiHidden/>
     <w:unhideWhenUsed/>
@@ -41458,9 +41607,9 @@
       <w:sz w:val="18"/>
     </w:rPr>
   </w:style>
-  <w:style w:type="character" w:styleId="860">
+  <w:style w:type="character" w:styleId="868">
     <w:name w:val="Footnote Text Char"/>
-    <w:link w:val="859"/>
+    <w:link w:val="867"/>
     <w:uiPriority w:val="99"/>
     <w:pPr>
       <w:pBdr/>
@@ -41471,9 +41620,9 @@
       <w:sz w:val="18"/>
     </w:rPr>
   </w:style>
-  <w:style w:type="character" w:styleId="861">
+  <w:style w:type="character" w:styleId="869">
     <w:name w:val="footnote reference"/>
-    <w:basedOn w:val="877"/>
+    <w:basedOn w:val="885"/>
     <w:uiPriority w:val="99"/>
     <w:unhideWhenUsed/>
     <w:pPr>
@@ -41485,10 +41634,10 @@
       <w:vertAlign w:val="superscript"/>
     </w:rPr>
   </w:style>
-  <w:style w:type="paragraph" w:styleId="862">
+  <w:style w:type="paragraph" w:styleId="870">
     <w:name w:val="endnote text"/>
-    <w:basedOn w:val="876"/>
-    <w:link w:val="863"/>
+    <w:basedOn w:val="884"/>
+    <w:link w:val="871"/>
     <w:uiPriority w:val="99"/>
     <w:semiHidden/>
     <w:unhideWhenUsed/>
@@ -41501,9 +41650,9 @@
       <w:sz w:val="20"/>
     </w:rPr>
   </w:style>
-  <w:style w:type="character" w:styleId="863">
+  <w:style w:type="character" w:styleId="871">
     <w:name w:val="Endnote Text Char"/>
-    <w:link w:val="862"/>
+    <w:link w:val="870"/>
     <w:uiPriority w:val="99"/>
     <w:pPr>
       <w:pBdr/>
@@ -41514,9 +41663,9 @@
       <w:sz w:val="20"/>
     </w:rPr>
   </w:style>
-  <w:style w:type="character" w:styleId="864">
+  <w:style w:type="character" w:styleId="872">
     <w:name w:val="endnote reference"/>
-    <w:basedOn w:val="877"/>
+    <w:basedOn w:val="885"/>
     <w:uiPriority w:val="99"/>
     <w:semiHidden/>
     <w:unhideWhenUsed/>
@@ -41529,10 +41678,10 @@
       <w:vertAlign w:val="superscript"/>
     </w:rPr>
   </w:style>
-  <w:style w:type="paragraph" w:styleId="865">
+  <w:style w:type="paragraph" w:styleId="873">
     <w:name w:val="toc 1"/>
-    <w:basedOn w:val="876"/>
-    <w:next w:val="876"/>
+    <w:basedOn w:val="884"/>
+    <w:next w:val="884"/>
     <w:uiPriority w:val="39"/>
     <w:unhideWhenUsed/>
     <w:pPr>
@@ -41541,10 +41690,10 @@
       <w:ind w:right="0" w:firstLine="0" w:left="0"/>
     </w:pPr>
   </w:style>
-  <w:style w:type="paragraph" w:styleId="866">
+  <w:style w:type="paragraph" w:styleId="874">
     <w:name w:val="toc 2"/>
-    <w:basedOn w:val="876"/>
-    <w:next w:val="876"/>
+    <w:basedOn w:val="884"/>
+    <w:next w:val="884"/>
     <w:uiPriority w:val="39"/>
     <w:unhideWhenUsed/>
     <w:pPr>
@@ -41553,10 +41702,10 @@
       <w:ind w:right="0" w:firstLine="0" w:left="283"/>
     </w:pPr>
   </w:style>
-  <w:style w:type="paragraph" w:styleId="867">
+  <w:style w:type="paragraph" w:styleId="875">
     <w:name w:val="toc 3"/>
-    <w:basedOn w:val="876"/>
-    <w:next w:val="876"/>
+    <w:basedOn w:val="884"/>
+    <w:next w:val="884"/>
     <w:uiPriority w:val="39"/>
     <w:unhideWhenUsed/>
     <w:pPr>
@@ -41565,10 +41714,10 @@
       <w:ind w:right="0" w:firstLine="0" w:left="567"/>
     </w:pPr>
   </w:style>
-  <w:style w:type="paragraph" w:styleId="868">
+  <w:style w:type="paragraph" w:styleId="876">
     <w:name w:val="toc 4"/>
-    <w:basedOn w:val="876"/>
-    <w:next w:val="876"/>
+    <w:basedOn w:val="884"/>
+    <w:next w:val="884"/>
     <w:uiPriority w:val="39"/>
     <w:unhideWhenUsed/>
     <w:pPr>
@@ -41577,10 +41726,10 @@
       <w:ind w:right="0" w:firstLine="0" w:left="850"/>
     </w:pPr>
   </w:style>
-  <w:style w:type="paragraph" w:styleId="869">
+  <w:style w:type="paragraph" w:styleId="877">
     <w:name w:val="toc 5"/>
-    <w:basedOn w:val="876"/>
-    <w:next w:val="876"/>
+    <w:basedOn w:val="884"/>
+    <w:next w:val="884"/>
     <w:uiPriority w:val="39"/>
     <w:unhideWhenUsed/>
     <w:pPr>
@@ -41589,10 +41738,10 @@
       <w:ind w:right="0" w:firstLine="0" w:left="1134"/>
     </w:pPr>
   </w:style>
-  <w:style w:type="paragraph" w:styleId="870">
+  <w:style w:type="paragraph" w:styleId="878">
     <w:name w:val="toc 6"/>
-    <w:basedOn w:val="876"/>
-    <w:next w:val="876"/>
+    <w:basedOn w:val="884"/>
+    <w:next w:val="884"/>
     <w:uiPriority w:val="39"/>
     <w:unhideWhenUsed/>
     <w:pPr>
@@ -41601,10 +41750,10 @@
       <w:ind w:right="0" w:firstLine="0" w:left="1417"/>
     </w:pPr>
   </w:style>
-  <w:style w:type="paragraph" w:styleId="871">
+  <w:style w:type="paragraph" w:styleId="879">
     <w:name w:val="toc 7"/>
-    <w:basedOn w:val="876"/>
-    <w:next w:val="876"/>
+    <w:basedOn w:val="884"/>
+    <w:next w:val="884"/>
     <w:uiPriority w:val="39"/>
     <w:unhideWhenUsed/>
     <w:pPr>
@@ -41613,10 +41762,10 @@
       <w:ind w:right="0" w:firstLine="0" w:left="1701"/>
     </w:pPr>
   </w:style>
-  <w:style w:type="paragraph" w:styleId="872">
+  <w:style w:type="paragraph" w:styleId="880">
     <w:name w:val="toc 8"/>
-    <w:basedOn w:val="876"/>
-    <w:next w:val="876"/>
+    <w:basedOn w:val="884"/>
+    <w:next w:val="884"/>
     <w:uiPriority w:val="39"/>
     <w:unhideWhenUsed/>
     <w:pPr>
@@ -41625,10 +41774,10 @@
       <w:ind w:right="0" w:firstLine="0" w:left="1984"/>
     </w:pPr>
   </w:style>
-  <w:style w:type="paragraph" w:styleId="873">
+  <w:style w:type="paragraph" w:styleId="881">
     <w:name w:val="toc 9"/>
-    <w:basedOn w:val="876"/>
-    <w:next w:val="876"/>
+    <w:basedOn w:val="884"/>
+    <w:next w:val="884"/>
     <w:uiPriority w:val="39"/>
     <w:unhideWhenUsed/>
     <w:pPr>
@@ -41637,7 +41786,7 @@
       <w:ind w:right="0" w:firstLine="0" w:left="2268"/>
     </w:pPr>
   </w:style>
-  <w:style w:type="paragraph" w:styleId="874">
+  <w:style w:type="paragraph" w:styleId="882">
     <w:name w:val="TOC Heading"/>
     <w:uiPriority w:val="39"/>
     <w:unhideWhenUsed/>
@@ -41647,10 +41796,10 @@
       <w:ind/>
     </w:pPr>
   </w:style>
-  <w:style w:type="paragraph" w:styleId="875">
+  <w:style w:type="paragraph" w:styleId="883">
     <w:name w:val="table of figures"/>
-    <w:basedOn w:val="876"/>
-    <w:next w:val="876"/>
+    <w:basedOn w:val="884"/>
+    <w:next w:val="884"/>
     <w:uiPriority w:val="99"/>
     <w:unhideWhenUsed/>
     <w:pPr>
@@ -41659,7 +41808,7 @@
       <w:ind/>
     </w:pPr>
   </w:style>
-  <w:style w:type="paragraph" w:styleId="876" w:default="1">
+  <w:style w:type="paragraph" w:styleId="884" w:default="1">
     <w:name w:val="Normal"/>
     <w:qFormat/>
     <w:pPr>
@@ -41668,7 +41817,7 @@
       <w:ind/>
     </w:pPr>
   </w:style>
-  <w:style w:type="character" w:styleId="877" w:default="1">
+  <w:style w:type="character" w:styleId="885" w:default="1">
     <w:name w:val="Default Paragraph Font"/>
     <w:uiPriority w:val="1"/>
     <w:semiHidden/>
@@ -41679,7 +41828,7 @@
       <w:ind/>
     </w:pPr>
   </w:style>
-  <w:style w:type="table" w:styleId="878" w:default="1">
+  <w:style w:type="table" w:styleId="886" w:default="1">
     <w:name w:val="Normal Table"/>
     <w:uiPriority w:val="99"/>
     <w:semiHidden/>
@@ -41872,7 +42021,7 @@
       </w:tcPr>
     </w:tblStylePr>
   </w:style>
-  <w:style w:type="numbering" w:styleId="879" w:default="1">
+  <w:style w:type="numbering" w:styleId="887" w:default="1">
     <w:name w:val="No List"/>
     <w:uiPriority w:val="99"/>
     <w:semiHidden/>
@@ -41883,9 +42032,9 @@
       <w:ind/>
     </w:pPr>
   </w:style>
-  <w:style w:type="table" w:styleId="880">
+  <w:style w:type="table" w:styleId="888">
     <w:name w:val="Table Grid"/>
-    <w:basedOn w:val="878"/>
+    <w:basedOn w:val="886"/>
     <w:uiPriority w:val="59"/>
     <w:pPr>
       <w:pBdr/>
@@ -42081,10 +42230,10 @@
       </w:tcPr>
     </w:tblStylePr>
   </w:style>
-  <w:style w:type="paragraph" w:styleId="881">
+  <w:style w:type="paragraph" w:styleId="889">
     <w:name w:val="Balloon Text"/>
-    <w:basedOn w:val="876"/>
-    <w:link w:val="882"/>
+    <w:basedOn w:val="884"/>
+    <w:link w:val="890"/>
     <w:uiPriority w:val="99"/>
     <w:semiHidden/>
     <w:unhideWhenUsed/>
@@ -42099,10 +42248,10 @@
       <w:szCs w:val="16"/>
     </w:rPr>
   </w:style>
-  <w:style w:type="character" w:styleId="882" w:customStyle="1">
+  <w:style w:type="character" w:styleId="890" w:customStyle="1">
     <w:name w:val="Текст выноски Знак"/>
-    <w:basedOn w:val="877"/>
-    <w:link w:val="881"/>
+    <w:basedOn w:val="885"/>
+    <w:link w:val="889"/>
     <w:uiPriority w:val="99"/>
     <w:semiHidden/>
     <w:pPr>

</xml_diff>